<commit_message>
semantic analysis finish, genIR temp(program can't run now)
</commit_message>
<xml_diff>
--- a/C-1/doc/My compiler.docx
+++ b/C-1/doc/My compiler.docx
@@ -376,7 +376,6 @@
         <w:t xml:space="preserve">| </w:t>
       </w:r>
       <w:proofErr w:type="spellStart"/>
-      <w:proofErr w:type="gramStart"/>
       <w:r>
         <w:rPr>
           <w:rFonts w:cstheme="minorHAnsi"/>
@@ -390,7 +389,6 @@
         </w:rPr>
         <w:t xml:space="preserve"> ;</w:t>
       </w:r>
-      <w:proofErr w:type="gramEnd"/>
     </w:p>
     <w:p>
       <w:pPr>
@@ -491,16 +489,8 @@
         <w:rPr>
           <w:rFonts w:cstheme="minorHAnsi"/>
         </w:rPr>
-        <w:t>C_</w:t>
-      </w:r>
-      <w:proofErr w:type="gramStart"/>
-      <w:r>
-        <w:rPr>
-          <w:rFonts w:cstheme="minorHAnsi"/>
-        </w:rPr>
-        <w:t>INT ]</w:t>
-      </w:r>
-      <w:proofErr w:type="gramEnd"/>
+        <w:t>C_INT ]</w:t>
+      </w:r>
     </w:p>
     <w:p>
       <w:pPr>
@@ -1024,21 +1014,7 @@
         <w:rPr>
           <w:rFonts w:cstheme="minorHAnsi"/>
         </w:rPr>
-        <w:t xml:space="preserve"> </w:t>
-      </w:r>
-      <w:proofErr w:type="gramStart"/>
-      <w:r>
-        <w:rPr>
-          <w:rFonts w:cstheme="minorHAnsi"/>
-        </w:rPr>
-        <w:t>( Exp</w:t>
-      </w:r>
-      <w:proofErr w:type="gramEnd"/>
-      <w:r>
-        <w:rPr>
-          <w:rFonts w:cstheme="minorHAnsi"/>
-        </w:rPr>
-        <w:t xml:space="preserve"> ) </w:t>
+        <w:t xml:space="preserve"> ( Exp ) </w:t>
       </w:r>
       <w:proofErr w:type="spellStart"/>
       <w:r>
@@ -1060,21 +1036,7 @@
           <w:rFonts w:cstheme="minorHAnsi"/>
         </w:rPr>
         <w:tab/>
-        <w:t xml:space="preserve">| IF </w:t>
-      </w:r>
-      <w:proofErr w:type="gramStart"/>
-      <w:r>
-        <w:rPr>
-          <w:rFonts w:cstheme="minorHAnsi"/>
-        </w:rPr>
-        <w:t>( Exp</w:t>
-      </w:r>
-      <w:proofErr w:type="gramEnd"/>
-      <w:r>
-        <w:rPr>
-          <w:rFonts w:cstheme="minorHAnsi"/>
-        </w:rPr>
-        <w:t xml:space="preserve"> ) </w:t>
+        <w:t xml:space="preserve">| IF ( Exp ) </w:t>
       </w:r>
       <w:proofErr w:type="spellStart"/>
       <w:r>
@@ -1110,21 +1072,7 @@
           <w:rFonts w:cstheme="minorHAnsi"/>
         </w:rPr>
         <w:tab/>
-        <w:t xml:space="preserve">| WHILE </w:t>
-      </w:r>
-      <w:proofErr w:type="gramStart"/>
-      <w:r>
-        <w:rPr>
-          <w:rFonts w:cstheme="minorHAnsi"/>
-        </w:rPr>
-        <w:t>( Exp</w:t>
-      </w:r>
-      <w:proofErr w:type="gramEnd"/>
-      <w:r>
-        <w:rPr>
-          <w:rFonts w:cstheme="minorHAnsi"/>
-        </w:rPr>
-        <w:t xml:space="preserve"> ) </w:t>
+        <w:t xml:space="preserve">| WHILE ( Exp ) </w:t>
       </w:r>
       <w:proofErr w:type="spellStart"/>
       <w:r>
@@ -1339,21 +1287,7 @@
         <w:rPr>
           <w:rFonts w:cstheme="minorHAnsi"/>
         </w:rPr>
-        <w:t xml:space="preserve">| </w:t>
-      </w:r>
-      <w:proofErr w:type="gramStart"/>
-      <w:r>
-        <w:rPr>
-          <w:rFonts w:cstheme="minorHAnsi"/>
-        </w:rPr>
-        <w:t>( Exp</w:t>
-      </w:r>
-      <w:proofErr w:type="gramEnd"/>
-      <w:r>
-        <w:rPr>
-          <w:rFonts w:cstheme="minorHAnsi"/>
-        </w:rPr>
-        <w:t xml:space="preserve"> )</w:t>
+        <w:t>| ( Exp )</w:t>
       </w:r>
     </w:p>
     <w:p>
@@ -1373,21 +1307,7 @@
         <w:rPr>
           <w:rFonts w:cstheme="minorHAnsi"/>
         </w:rPr>
-        <w:t xml:space="preserve"> </w:t>
-      </w:r>
-      <w:proofErr w:type="gramStart"/>
-      <w:r>
-        <w:rPr>
-          <w:rFonts w:cstheme="minorHAnsi"/>
-        </w:rPr>
-        <w:t>Exp ,</w:t>
-      </w:r>
-      <w:proofErr w:type="gramEnd"/>
-      <w:r>
-        <w:rPr>
-          <w:rFonts w:cstheme="minorHAnsi"/>
-        </w:rPr>
-        <w:t xml:space="preserve"> Exp</w:t>
+        <w:t xml:space="preserve"> Exp , Exp</w:t>
       </w:r>
     </w:p>
     <w:p>
@@ -1702,14 +1622,7 @@
         <w:rPr>
           <w:rFonts w:cstheme="minorHAnsi"/>
         </w:rPr>
-        <w:t xml:space="preserve">ID </w:t>
-      </w:r>
-      <w:proofErr w:type="gramStart"/>
-      <w:r>
-        <w:rPr>
-          <w:rFonts w:cstheme="minorHAnsi"/>
-        </w:rPr>
-        <w:t xml:space="preserve">( </w:t>
+        <w:t xml:space="preserve">ID ( </w:t>
       </w:r>
       <w:proofErr w:type="spellStart"/>
       <w:r>
@@ -1719,7 +1632,6 @@
         <w:t>RParamList</w:t>
       </w:r>
       <w:proofErr w:type="spellEnd"/>
-      <w:proofErr w:type="gramEnd"/>
       <w:r>
         <w:rPr>
           <w:rFonts w:cstheme="minorHAnsi"/>
@@ -1740,14 +1652,12 @@
         <w:tab/>
         <w:t xml:space="preserve">| </w:t>
       </w:r>
-      <w:proofErr w:type="gramStart"/>
       <w:r>
         <w:rPr>
           <w:rFonts w:cstheme="minorHAnsi"/>
         </w:rPr>
         <w:t>ID .</w:t>
       </w:r>
-      <w:proofErr w:type="gramEnd"/>
       <w:r>
         <w:rPr>
           <w:rFonts w:cstheme="minorHAnsi"/>
@@ -2012,7 +1922,6 @@
         </w:rPr>
         <w:t xml:space="preserve"> </w:t>
       </w:r>
-      <w:proofErr w:type="gramStart"/>
       <w:r>
         <w:rPr>
           <w:rFonts w:cstheme="minorHAnsi"/>
@@ -2027,7 +1936,6 @@
         <w:t>VarDecList</w:t>
       </w:r>
       <w:proofErr w:type="spellEnd"/>
-      <w:proofErr w:type="gramEnd"/>
       <w:r>
         <w:rPr>
           <w:rFonts w:cstheme="minorHAnsi"/>
@@ -2509,15 +2417,7 @@
         <w:t>R</w:t>
       </w:r>
       <w:r>
-        <w:t>EL_</w:t>
-      </w:r>
-      <w:proofErr w:type="gramStart"/>
-      <w:r>
-        <w:t>OP  /</w:t>
-      </w:r>
-      <w:proofErr w:type="gramEnd"/>
-      <w:r>
-        <w:t>/ &lt;, &gt;, &lt;=, &gt;=, ==, !=</w:t>
+        <w:t>EL_OP  // &lt;, &gt;, &lt;=, &gt;=, ==, !=</w:t>
       </w:r>
     </w:p>
     <w:p>
@@ -2579,7 +2479,6 @@
         <w:pStyle w:val="ae"/>
         <w:ind w:left="360" w:firstLineChars="0" w:firstLine="0"/>
       </w:pPr>
-      <w:proofErr w:type="gramStart"/>
       <w:r>
         <w:rPr>
           <w:rFonts w:hint="eastAsia"/>
@@ -2587,11 +2486,7 @@
         <w:t>,</w:t>
       </w:r>
       <w:r>
-        <w:t xml:space="preserve">   </w:t>
-      </w:r>
-      <w:proofErr w:type="gramEnd"/>
-      <w:r>
-        <w:t xml:space="preserve"> //comma</w:t>
+        <w:t xml:space="preserve">    //comma</w:t>
       </w:r>
     </w:p>
     <w:p>
@@ -2786,13 +2681,8 @@
         </w:numPr>
         <w:ind w:firstLineChars="0"/>
       </w:pPr>
-      <w:proofErr w:type="gramStart"/>
-      <w:r>
-        <w:t>“ …</w:t>
-      </w:r>
-      <w:proofErr w:type="gramEnd"/>
-      <w:r>
-        <w:t xml:space="preserve"> ”</w:t>
+      <w:r>
+        <w:t>“ … ”</w:t>
       </w:r>
       <w:r>
         <w:rPr>
@@ -3162,14 +3052,7 @@
         <w:rPr>
           <w:rFonts w:hint="eastAsia"/>
         </w:rPr>
-        <w:t>由简</w:t>
-      </w:r>
-      <w:proofErr w:type="gramStart"/>
-      <w:r>
-        <w:rPr>
-          <w:rFonts w:hint="eastAsia"/>
-        </w:rPr>
-        <w:t>到繁</w:t>
+        <w:t>由简到繁</w:t>
       </w:r>
       <w:r>
         <w:rPr>
@@ -3183,7 +3066,6 @@
         </w:rPr>
         <w:t>实现</w:t>
       </w:r>
-      <w:proofErr w:type="gramEnd"/>
     </w:p>
     <w:p>
       <w:r>
@@ -3431,13 +3313,8 @@
         <w:t>1</w:t>
       </w:r>
       <w:r>
-        <w:t>）分析法）哪几个状态有多少</w:t>
-      </w:r>
-      <w:proofErr w:type="gramStart"/>
-      <w:r>
-        <w:t>个冲突项</w:t>
-      </w:r>
-      <w:proofErr w:type="gramEnd"/>
+        <w:t>）分析法）哪几个状态有多少个冲突项</w:t>
+      </w:r>
     </w:p>
     <w:p>
       <w:r>
@@ -3976,7 +3853,6 @@
     </w:p>
     <w:p/>
     <w:p>
-      <w:proofErr w:type="gramStart"/>
       <w:r>
         <w:rPr>
           <w:rFonts w:hint="eastAsia"/>
@@ -3997,19 +3873,12 @@
         <w:rPr>
           <w:color w:val="FF0000"/>
         </w:rPr>
-        <w:t>ow</w:t>
-      </w:r>
-      <w:proofErr w:type="gramEnd"/>
+        <w:t>ow to run it?</w:t>
+      </w:r>
       <w:r>
         <w:rPr>
           <w:color w:val="FF0000"/>
         </w:rPr>
-        <w:t xml:space="preserve"> to run it?</w:t>
-      </w:r>
-      <w:r>
-        <w:rPr>
-          <w:color w:val="FF0000"/>
-        </w:rPr>
         <w:t xml:space="preserve"> </w:t>
       </w:r>
       <w:r>
@@ -4134,30 +4003,24 @@
         </w:rPr>
         <w:t>，</w:t>
       </w:r>
-      <w:proofErr w:type="gramStart"/>
       <w:r>
         <w:t>’</w:t>
       </w:r>
-      <w:proofErr w:type="gramEnd"/>
       <w:r>
         <w:t>&lt;</w:t>
       </w:r>
-      <w:proofErr w:type="gramStart"/>
       <w:r>
         <w:t>’</w:t>
       </w:r>
-      <w:proofErr w:type="gramEnd"/>
       <w:r>
         <w:rPr>
           <w:rFonts w:hint="eastAsia"/>
         </w:rPr>
         <w:t>将文件内容作为输入，</w:t>
       </w:r>
-      <w:proofErr w:type="gramStart"/>
       <w:r>
         <w:t>’</w:t>
       </w:r>
-      <w:proofErr w:type="gramEnd"/>
       <w:r>
         <w:rPr>
           <w:rFonts w:hint="eastAsia"/>
@@ -4170,11 +4033,9 @@
       <w:r>
         <w:t xml:space="preserve"> 2&gt;&amp;2</w:t>
       </w:r>
-      <w:proofErr w:type="gramStart"/>
       <w:r>
         <w:t>’</w:t>
       </w:r>
-      <w:proofErr w:type="gramEnd"/>
       <w:r>
         <w:rPr>
           <w:rFonts w:hint="eastAsia"/>
@@ -4555,27 +4416,7 @@
           <w:kern w:val="0"/>
           <w:szCs w:val="21"/>
         </w:rPr>
-        <w:t>      </w:t>
-      </w:r>
-      <w:proofErr w:type="gramStart"/>
-      <w:r>
-        <w:rPr>
-          <w:rFonts w:ascii="Consolas" w:eastAsia="宋体" w:hAnsi="Consolas" w:cs="宋体"/>
-          <w:color w:val="F8F8F2"/>
-          <w:kern w:val="0"/>
-          <w:szCs w:val="21"/>
-        </w:rPr>
-        <w:t>yylloc.first</w:t>
-      </w:r>
-      <w:proofErr w:type="gramEnd"/>
-      <w:r>
-        <w:rPr>
-          <w:rFonts w:ascii="Consolas" w:eastAsia="宋体" w:hAnsi="Consolas" w:cs="宋体"/>
-          <w:color w:val="F8F8F2"/>
-          <w:kern w:val="0"/>
-          <w:szCs w:val="21"/>
-        </w:rPr>
-        <w:t>_line=yylloc.last_line=yylineno; \</w:t>
+        <w:t>      yylloc.first_line=yylloc.last_line=yylineno; \</w:t>
       </w:r>
     </w:p>
     <w:p>
@@ -4598,27 +4439,7 @@
           <w:kern w:val="0"/>
           <w:szCs w:val="21"/>
         </w:rPr>
-        <w:t>    </w:t>
-      </w:r>
-      <w:proofErr w:type="gramStart"/>
-      <w:r>
-        <w:rPr>
-          <w:rFonts w:ascii="Consolas" w:eastAsia="宋体" w:hAnsi="Consolas" w:cs="宋体"/>
-          <w:color w:val="F8F8F2"/>
-          <w:kern w:val="0"/>
-          <w:szCs w:val="21"/>
-        </w:rPr>
-        <w:t>yylloc.first</w:t>
-      </w:r>
-      <w:proofErr w:type="gramEnd"/>
-      <w:r>
-        <w:rPr>
-          <w:rFonts w:ascii="Consolas" w:eastAsia="宋体" w:hAnsi="Consolas" w:cs="宋体"/>
-          <w:color w:val="F8F8F2"/>
-          <w:kern w:val="0"/>
-          <w:szCs w:val="21"/>
-        </w:rPr>
-        <w:t>_column=yycolumn;   yylloc.last_column=yycolumn+yyleng-1; yycolumn+=yyleng;</w:t>
+        <w:t>    yylloc.first_column=yycolumn;   yylloc.last_column=yycolumn+yyleng-1; yycolumn+=yyleng;</w:t>
       </w:r>
     </w:p>
     <w:p/>
@@ -4646,14 +4467,12 @@
       <w:r>
         <w:t>USER_ACTION</w:t>
       </w:r>
-      <w:proofErr w:type="gramStart"/>
       <w:r>
         <w:rPr>
           <w:rFonts w:hint="eastAsia"/>
         </w:rPr>
         <w:t>宏会在</w:t>
       </w:r>
-      <w:proofErr w:type="gramEnd"/>
       <w:r>
         <w:rPr>
           <w:rFonts w:hint="eastAsia"/>
@@ -5123,21 +4942,8 @@
         </w:rPr>
         <w:t>可能的属性值为</w:t>
       </w:r>
-      <w:proofErr w:type="gramStart"/>
-      <w:r>
-        <w:t>”</w:t>
-      </w:r>
-      <w:proofErr w:type="gramEnd"/>
-      <w:r>
-        <w:t>==</w:t>
-      </w:r>
-      <w:proofErr w:type="gramStart"/>
-      <w:r>
-        <w:t>”</w:t>
-      </w:r>
-      <w:proofErr w:type="gramEnd"/>
-      <w:r>
-        <w:t xml:space="preserve"> “&lt;”</w:t>
+      <w:r>
+        <w:t>”==” “&lt;”</w:t>
       </w:r>
       <w:r>
         <w:rPr>
@@ -5477,21 +5283,7 @@
         <w:rPr>
           <w:rFonts w:hint="eastAsia"/>
         </w:rPr>
-        <w:t>（</w:t>
-      </w:r>
-      <w:proofErr w:type="gramStart"/>
-      <w:r>
-        <w:rPr>
-          <w:rFonts w:hint="eastAsia"/>
-        </w:rPr>
-        <w:t>二叉链表</w:t>
-      </w:r>
-      <w:proofErr w:type="gramEnd"/>
-      <w:r>
-        <w:rPr>
-          <w:rFonts w:hint="eastAsia"/>
-        </w:rPr>
-        <w:t>）</w:t>
+        <w:t>（二叉链表）</w:t>
       </w:r>
     </w:p>
     <w:p/>
@@ -5922,13 +5714,8 @@
     </w:p>
     <w:p>
       <w:r>
-        <w:t xml:space="preserve">struct </w:t>
-      </w:r>
-      <w:proofErr w:type="gramStart"/>
-      <w:r>
-        <w:t>node{</w:t>
-      </w:r>
-      <w:proofErr w:type="gramEnd"/>
+        <w:t>struct node{</w:t>
+      </w:r>
     </w:p>
     <w:p>
       <w:r>
@@ -5999,13 +5786,8 @@
     </w:p>
     <w:p>
       <w:r>
-        <w:t xml:space="preserve">struct </w:t>
-      </w:r>
-      <w:proofErr w:type="gramStart"/>
-      <w:r>
-        <w:t>leaf{</w:t>
-      </w:r>
-      <w:proofErr w:type="gramEnd"/>
+        <w:t>struct leaf{</w:t>
+      </w:r>
     </w:p>
     <w:p>
       <w:r>
@@ -6104,12 +5886,8 @@
     <w:p>
       <w:r>
         <w:tab/>
-      </w:r>
-      <w:proofErr w:type="gramStart"/>
-      <w:r>
         <w:t>union{</w:t>
       </w:r>
-      <w:proofErr w:type="gramEnd"/>
     </w:p>
     <w:p>
       <w:r>
@@ -6182,19 +5960,11 @@
       </w:r>
       <w:proofErr w:type="spellStart"/>
       <w:r>
-        <w:t>type_</w:t>
-      </w:r>
-      <w:proofErr w:type="gramStart"/>
-      <w:r>
-        <w:t>id</w:t>
+        <w:t>type_id</w:t>
       </w:r>
       <w:proofErr w:type="spellEnd"/>
       <w:r>
-        <w:t>[</w:t>
-      </w:r>
-      <w:proofErr w:type="gramEnd"/>
-      <w:r>
-        <w:t>20];</w:t>
+        <w:t>[20];</w:t>
       </w:r>
     </w:p>
     <w:p>
@@ -6772,35 +6542,7 @@
         <w:rPr>
           <w:rFonts w:hint="eastAsia"/>
         </w:rPr>
-        <w:t>分别代表</w:t>
-      </w:r>
-      <w:proofErr w:type="gramStart"/>
-      <w:r>
-        <w:rPr>
-          <w:rFonts w:hint="eastAsia"/>
-        </w:rPr>
-        <w:t>左结合</w:t>
-      </w:r>
-      <w:proofErr w:type="gramEnd"/>
-      <w:r>
-        <w:rPr>
-          <w:rFonts w:hint="eastAsia"/>
-        </w:rPr>
-        <w:t>性，和</w:t>
-      </w:r>
-      <w:proofErr w:type="gramStart"/>
-      <w:r>
-        <w:rPr>
-          <w:rFonts w:hint="eastAsia"/>
-        </w:rPr>
-        <w:t>右结合</w:t>
-      </w:r>
-      <w:proofErr w:type="gramEnd"/>
-      <w:r>
-        <w:rPr>
-          <w:rFonts w:hint="eastAsia"/>
-        </w:rPr>
-        <w:t>性</w:t>
+        <w:t>分别代表左结合性，和右结合性</w:t>
       </w:r>
       <w:r>
         <w:rPr>
@@ -6853,15 +6595,7 @@
       </w:r>
       <w:proofErr w:type="spellEnd"/>
       <w:r>
-        <w:t xml:space="preserve"> -&gt; if </w:t>
-      </w:r>
-      <w:proofErr w:type="gramStart"/>
-      <w:r>
-        <w:t>( Exp</w:t>
-      </w:r>
-      <w:proofErr w:type="gramEnd"/>
-      <w:r>
-        <w:t xml:space="preserve"> ) </w:t>
+        <w:t xml:space="preserve"> -&gt; if ( Exp ) </w:t>
       </w:r>
       <w:proofErr w:type="spellStart"/>
       <w:r>
@@ -6882,15 +6616,7 @@
       </w:r>
       <w:proofErr w:type="spellEnd"/>
       <w:r>
-        <w:t xml:space="preserve"> -&gt; if </w:t>
-      </w:r>
-      <w:proofErr w:type="gramStart"/>
-      <w:r>
-        <w:t>( Exp</w:t>
-      </w:r>
-      <w:proofErr w:type="gramEnd"/>
-      <w:r>
-        <w:t xml:space="preserve"> ) </w:t>
+        <w:t xml:space="preserve"> -&gt; if ( Exp ) </w:t>
       </w:r>
       <w:proofErr w:type="spellStart"/>
       <w:r>
@@ -7697,6 +7423,14 @@
       </w:pPr>
     </w:p>
     <w:p/>
+    <w:p/>
+    <w:p>
+      <w:pPr>
+        <w:rPr>
+          <w:rFonts w:hint="eastAsia"/>
+        </w:rPr>
+      </w:pPr>
+    </w:p>
     <w:p>
       <w:pPr>
         <w:pStyle w:val="2"/>
@@ -7726,6 +7460,15 @@
         <w:rPr>
           <w:rFonts w:hint="eastAsia"/>
         </w:rPr>
+        <w:t>4.1</w:t>
+      </w:r>
+      <w:r>
+        <w:t xml:space="preserve"> </w:t>
+      </w:r>
+      <w:r>
+        <w:rPr>
+          <w:rFonts w:hint="eastAsia"/>
+        </w:rPr>
         <w:t>语义分析任务</w:t>
       </w:r>
     </w:p>
@@ -7932,8 +7675,152 @@
         <w:rPr>
           <w:rFonts w:hint="eastAsia"/>
         </w:rPr>
+        <w:t>4.2</w:t>
+      </w:r>
+      <w:r>
+        <w:t xml:space="preserve"> </w:t>
+      </w:r>
+      <w:r>
+        <w:rPr>
+          <w:rFonts w:hint="eastAsia"/>
+        </w:rPr>
         <w:t>语义错误类型定义</w:t>
       </w:r>
+    </w:p>
+    <w:p>
+      <w:r>
+        <w:rPr>
+          <w:rFonts w:hint="eastAsia"/>
+        </w:rPr>
+        <w:t>为了简单起见，变量类型只考虑</w:t>
+      </w:r>
+      <w:r>
+        <w:rPr>
+          <w:rFonts w:hint="eastAsia"/>
+        </w:rPr>
+        <w:t>int</w:t>
+      </w:r>
+      <w:r>
+        <w:rPr>
+          <w:rFonts w:hint="eastAsia"/>
+        </w:rPr>
+        <w:t>和</w:t>
+      </w:r>
+      <w:r>
+        <w:rPr>
+          <w:rFonts w:hint="eastAsia"/>
+        </w:rPr>
+        <w:t>float</w:t>
+      </w:r>
+      <w:r>
+        <w:rPr>
+          <w:rFonts w:hint="eastAsia"/>
+        </w:rPr>
+        <w:t>。</w:t>
+      </w:r>
+    </w:p>
+    <w:p>
+      <w:r>
+        <w:rPr>
+          <w:rFonts w:hint="eastAsia"/>
+        </w:rPr>
+        <w:t>没有对结构体，</w:t>
+      </w:r>
+      <w:r>
+        <w:rPr>
+          <w:rFonts w:hint="eastAsia"/>
+        </w:rPr>
+        <w:t>char</w:t>
+      </w:r>
+      <w:r>
+        <w:rPr>
+          <w:rFonts w:hint="eastAsia"/>
+        </w:rPr>
+        <w:t>，</w:t>
+      </w:r>
+      <w:r>
+        <w:rPr>
+          <w:rFonts w:hint="eastAsia"/>
+        </w:rPr>
+        <w:t>bool</w:t>
+      </w:r>
+      <w:r>
+        <w:rPr>
+          <w:rFonts w:hint="eastAsia"/>
+        </w:rPr>
+        <w:t>进行分析，相应的处理逻辑都留了空白。</w:t>
+      </w:r>
+    </w:p>
+    <w:p>
+      <w:r>
+        <w:rPr>
+          <w:rFonts w:hint="eastAsia"/>
+        </w:rPr>
+        <w:t>也没有考虑函数调用时的实参类型，只考虑了实参的个数。</w:t>
+      </w:r>
+    </w:p>
+    <w:p/>
+    <w:p>
+      <w:pPr>
+        <w:rPr>
+          <w:rFonts w:hint="eastAsia"/>
+        </w:rPr>
+      </w:pPr>
+      <w:r>
+        <w:rPr>
+          <w:rFonts w:hint="eastAsia"/>
+        </w:rPr>
+        <w:t>由于错误</w:t>
+      </w:r>
+      <w:r>
+        <w:rPr>
+          <w:rFonts w:hint="eastAsia"/>
+        </w:rPr>
+        <w:t>7</w:t>
+      </w:r>
+      <w:r>
+        <w:rPr>
+          <w:rFonts w:hint="eastAsia"/>
+        </w:rPr>
+        <w:t>实验进行了要求，因此之后应该会补上</w:t>
+      </w:r>
+      <w:r>
+        <w:rPr>
+          <w:rFonts w:hint="eastAsia"/>
+        </w:rPr>
+        <w:t>bool</w:t>
+      </w:r>
+      <w:r>
+        <w:rPr>
+          <w:rFonts w:hint="eastAsia"/>
+        </w:rPr>
+        <w:t>类型</w:t>
+      </w:r>
+      <w:r>
+        <w:rPr>
+          <w:rFonts w:hint="eastAsia"/>
+        </w:rPr>
+        <w:t>的</w:t>
+      </w:r>
+      <w:r>
+        <w:rPr>
+          <w:rFonts w:hint="eastAsia"/>
+        </w:rPr>
+        <w:t>对应</w:t>
+      </w:r>
+      <w:r>
+        <w:rPr>
+          <w:rFonts w:hint="eastAsia"/>
+        </w:rPr>
+        <w:t>分析。</w:t>
+      </w:r>
+    </w:p>
+    <w:p>
+      <w:pPr>
+        <w:rPr>
+          <w:rFonts w:hint="eastAsia"/>
+        </w:rPr>
+      </w:pPr>
     </w:p>
     <w:tbl>
       <w:tblPr>
@@ -8221,6 +8108,7 @@
               <w:rPr>
                 <w:rFonts w:hint="eastAsia"/>
                 <w:strike/>
+                <w:highlight w:val="yellow"/>
               </w:rPr>
               <w:t>函数调用时，</w:t>
             </w:r>
@@ -8228,6 +8116,7 @@
               <w:rPr>
                 <w:rFonts w:hint="eastAsia"/>
                 <w:strike/>
+                <w:highlight w:val="yellow"/>
               </w:rPr>
               <w:t>参数类型错误</w:t>
             </w:r>
@@ -8486,14 +8375,16 @@
           <w:rFonts w:hint="eastAsia"/>
         </w:rPr>
         <w:lastRenderedPageBreak/>
-        <w:t>符号</w:t>
-      </w:r>
-      <w:proofErr w:type="gramStart"/>
-      <w:r>
-        <w:rPr>
-          <w:rFonts w:hint="eastAsia"/>
-        </w:rPr>
-        <w:t>表组织</w:t>
+        <w:t>4.3</w:t>
+      </w:r>
+      <w:r>
+        <w:t xml:space="preserve"> </w:t>
+      </w:r>
+      <w:r>
+        <w:rPr>
+          <w:rFonts w:hint="eastAsia"/>
+        </w:rPr>
+        <w:t>符号表组织</w:t>
       </w:r>
       <w:r>
         <w:rPr>
@@ -8505,14 +8396,7 @@
         <w:rPr>
           <w:rFonts w:hint="eastAsia"/>
         </w:rPr>
-        <w:t>栈</w:t>
-      </w:r>
-      <w:proofErr w:type="gramEnd"/>
-      <w:r>
-        <w:rPr>
-          <w:rFonts w:hint="eastAsia"/>
-        </w:rPr>
-        <w:t>式散列符号表</w:t>
+        <w:t>栈式散列符号表</w:t>
       </w:r>
     </w:p>
     <w:p>
@@ -8589,88 +8473,3797 @@
         <w:t>)</w:t>
       </w:r>
     </w:p>
+    <w:p>
+      <w:r>
+        <w:rPr>
+          <w:rFonts w:hint="eastAsia"/>
+        </w:rPr>
+        <w:t>结构体定义：</w:t>
+      </w:r>
+    </w:p>
+    <w:p>
+      <w:pPr>
+        <w:widowControl/>
+        <w:shd w:val="clear" w:color="auto" w:fill="272822"/>
+        <w:spacing w:line="285" w:lineRule="atLeast"/>
+        <w:jc w:val="left"/>
+        <w:rPr>
+          <w:rFonts w:ascii="Consolas" w:eastAsia="宋体" w:hAnsi="Consolas" w:cs="宋体"/>
+          <w:color w:val="F8F8F2"/>
+          <w:kern w:val="0"/>
+          <w:szCs w:val="21"/>
+        </w:rPr>
+      </w:pPr>
+      <w:r>
+        <w:rPr>
+          <w:rFonts w:ascii="Consolas" w:eastAsia="宋体" w:hAnsi="Consolas" w:cs="宋体"/>
+          <w:color w:val="F92672"/>
+          <w:kern w:val="0"/>
+          <w:szCs w:val="21"/>
+        </w:rPr>
+        <w:t>typedef</w:t>
+      </w:r>
+      <w:r>
+        <w:rPr>
+          <w:rFonts w:ascii="Consolas" w:eastAsia="宋体" w:hAnsi="Consolas" w:cs="宋体"/>
+          <w:color w:val="F8F8F2"/>
+          <w:kern w:val="0"/>
+          <w:szCs w:val="21"/>
+        </w:rPr>
+        <w:t> </w:t>
+      </w:r>
+      <w:r>
+        <w:rPr>
+          <w:rFonts w:ascii="Consolas" w:eastAsia="宋体" w:hAnsi="Consolas" w:cs="宋体"/>
+          <w:i/>
+          <w:iCs/>
+          <w:color w:val="66D9EF"/>
+          <w:kern w:val="0"/>
+          <w:szCs w:val="21"/>
+        </w:rPr>
+        <w:t>struct</w:t>
+      </w:r>
+      <w:r>
+        <w:rPr>
+          <w:rFonts w:ascii="Consolas" w:eastAsia="宋体" w:hAnsi="Consolas" w:cs="宋体"/>
+          <w:color w:val="F8F8F2"/>
+          <w:kern w:val="0"/>
+          <w:szCs w:val="21"/>
+        </w:rPr>
+        <w:t>  </w:t>
+      </w:r>
+      <w:r>
+        <w:rPr>
+          <w:rFonts w:ascii="Consolas" w:eastAsia="宋体" w:hAnsi="Consolas" w:cs="宋体"/>
+          <w:color w:val="88846F"/>
+          <w:kern w:val="0"/>
+          <w:szCs w:val="21"/>
+        </w:rPr>
+        <w:t>//</w:t>
+      </w:r>
+      <w:r>
+        <w:rPr>
+          <w:rFonts w:ascii="Consolas" w:eastAsia="宋体" w:hAnsi="Consolas" w:cs="宋体"/>
+          <w:color w:val="88846F"/>
+          <w:kern w:val="0"/>
+          <w:szCs w:val="21"/>
+        </w:rPr>
+        <w:t>符号表</w:t>
+      </w:r>
+    </w:p>
+    <w:p>
+      <w:pPr>
+        <w:widowControl/>
+        <w:shd w:val="clear" w:color="auto" w:fill="272822"/>
+        <w:spacing w:line="285" w:lineRule="atLeast"/>
+        <w:jc w:val="left"/>
+        <w:rPr>
+          <w:rFonts w:ascii="Consolas" w:eastAsia="宋体" w:hAnsi="Consolas" w:cs="宋体"/>
+          <w:color w:val="F8F8F2"/>
+          <w:kern w:val="0"/>
+          <w:szCs w:val="21"/>
+        </w:rPr>
+      </w:pPr>
+      <w:r>
+        <w:rPr>
+          <w:rFonts w:ascii="Consolas" w:eastAsia="宋体" w:hAnsi="Consolas" w:cs="宋体"/>
+          <w:color w:val="F8F8F2"/>
+          <w:kern w:val="0"/>
+          <w:szCs w:val="21"/>
+        </w:rPr>
+        <w:t>{</w:t>
+      </w:r>
+    </w:p>
+    <w:p>
+      <w:pPr>
+        <w:widowControl/>
+        <w:shd w:val="clear" w:color="auto" w:fill="272822"/>
+        <w:spacing w:line="285" w:lineRule="atLeast"/>
+        <w:jc w:val="left"/>
+        <w:rPr>
+          <w:rFonts w:ascii="Consolas" w:eastAsia="宋体" w:hAnsi="Consolas" w:cs="宋体"/>
+          <w:color w:val="F8F8F2"/>
+          <w:kern w:val="0"/>
+          <w:szCs w:val="21"/>
+        </w:rPr>
+      </w:pPr>
+      <w:r>
+        <w:rPr>
+          <w:rFonts w:ascii="Consolas" w:eastAsia="宋体" w:hAnsi="Consolas" w:cs="宋体"/>
+          <w:color w:val="F8F8F2"/>
+          <w:kern w:val="0"/>
+          <w:szCs w:val="21"/>
+        </w:rPr>
+        <w:t>    symbol stack[SYMBOL_TABLE_MAX_SIZE];</w:t>
+      </w:r>
+    </w:p>
+    <w:p>
+      <w:pPr>
+        <w:widowControl/>
+        <w:shd w:val="clear" w:color="auto" w:fill="272822"/>
+        <w:spacing w:line="285" w:lineRule="atLeast"/>
+        <w:jc w:val="left"/>
+        <w:rPr>
+          <w:rFonts w:ascii="Consolas" w:eastAsia="宋体" w:hAnsi="Consolas" w:cs="宋体"/>
+          <w:color w:val="F8F8F2"/>
+          <w:kern w:val="0"/>
+          <w:szCs w:val="21"/>
+        </w:rPr>
+      </w:pPr>
+      <w:r>
+        <w:rPr>
+          <w:rFonts w:ascii="Consolas" w:eastAsia="宋体" w:hAnsi="Consolas" w:cs="宋体"/>
+          <w:color w:val="F8F8F2"/>
+          <w:kern w:val="0"/>
+          <w:szCs w:val="21"/>
+        </w:rPr>
+        <w:t>    </w:t>
+      </w:r>
+      <w:r>
+        <w:rPr>
+          <w:rFonts w:ascii="Consolas" w:eastAsia="宋体" w:hAnsi="Consolas" w:cs="宋体"/>
+          <w:i/>
+          <w:iCs/>
+          <w:color w:val="66D9EF"/>
+          <w:kern w:val="0"/>
+          <w:szCs w:val="21"/>
+        </w:rPr>
+        <w:t>int</w:t>
+      </w:r>
+      <w:r>
+        <w:rPr>
+          <w:rFonts w:ascii="Consolas" w:eastAsia="宋体" w:hAnsi="Consolas" w:cs="宋体"/>
+          <w:color w:val="F8F8F2"/>
+          <w:kern w:val="0"/>
+          <w:szCs w:val="21"/>
+        </w:rPr>
+        <w:t> top;</w:t>
+      </w:r>
+    </w:p>
+    <w:p>
+      <w:pPr>
+        <w:widowControl/>
+        <w:shd w:val="clear" w:color="auto" w:fill="272822"/>
+        <w:spacing w:line="285" w:lineRule="atLeast"/>
+        <w:jc w:val="left"/>
+        <w:rPr>
+          <w:rFonts w:ascii="Consolas" w:eastAsia="宋体" w:hAnsi="Consolas" w:cs="宋体"/>
+          <w:color w:val="F8F8F2"/>
+          <w:kern w:val="0"/>
+          <w:szCs w:val="21"/>
+        </w:rPr>
+      </w:pPr>
+      <w:r>
+        <w:rPr>
+          <w:rFonts w:ascii="Consolas" w:eastAsia="宋体" w:hAnsi="Consolas" w:cs="宋体"/>
+          <w:color w:val="F8F8F2"/>
+          <w:kern w:val="0"/>
+          <w:szCs w:val="21"/>
+        </w:rPr>
+        <w:t>}</w:t>
+      </w:r>
+      <w:r>
+        <w:rPr>
+          <w:rFonts w:ascii="Consolas" w:eastAsia="宋体" w:hAnsi="Consolas" w:cs="宋体"/>
+          <w:color w:val="A6E22E"/>
+          <w:kern w:val="0"/>
+          <w:szCs w:val="21"/>
+          <w:u w:val="single"/>
+        </w:rPr>
+        <w:t>SYMBOL_TABLE</w:t>
+      </w:r>
+      <w:r>
+        <w:rPr>
+          <w:rFonts w:ascii="Consolas" w:eastAsia="宋体" w:hAnsi="Consolas" w:cs="宋体"/>
+          <w:color w:val="F8F8F2"/>
+          <w:kern w:val="0"/>
+          <w:szCs w:val="21"/>
+        </w:rPr>
+        <w:t>;</w:t>
+      </w:r>
+    </w:p>
+    <w:p>
+      <w:pPr>
+        <w:widowControl/>
+        <w:shd w:val="clear" w:color="auto" w:fill="272822"/>
+        <w:spacing w:line="285" w:lineRule="atLeast"/>
+        <w:jc w:val="left"/>
+        <w:rPr>
+          <w:rFonts w:ascii="Consolas" w:eastAsia="宋体" w:hAnsi="Consolas" w:cs="宋体"/>
+          <w:color w:val="F8F8F2"/>
+          <w:kern w:val="0"/>
+          <w:szCs w:val="21"/>
+        </w:rPr>
+      </w:pPr>
+    </w:p>
+    <w:p>
+      <w:pPr>
+        <w:widowControl/>
+        <w:shd w:val="clear" w:color="auto" w:fill="272822"/>
+        <w:spacing w:line="285" w:lineRule="atLeast"/>
+        <w:jc w:val="left"/>
+        <w:rPr>
+          <w:rFonts w:ascii="Consolas" w:eastAsia="宋体" w:hAnsi="Consolas" w:cs="宋体"/>
+          <w:color w:val="F8F8F2"/>
+          <w:kern w:val="0"/>
+          <w:szCs w:val="21"/>
+        </w:rPr>
+      </w:pPr>
+      <w:r>
+        <w:rPr>
+          <w:rFonts w:ascii="Consolas" w:eastAsia="宋体" w:hAnsi="Consolas" w:cs="宋体"/>
+          <w:color w:val="F92672"/>
+          <w:kern w:val="0"/>
+          <w:szCs w:val="21"/>
+        </w:rPr>
+        <w:t>typedef</w:t>
+      </w:r>
+      <w:r>
+        <w:rPr>
+          <w:rFonts w:ascii="Consolas" w:eastAsia="宋体" w:hAnsi="Consolas" w:cs="宋体"/>
+          <w:color w:val="F8F8F2"/>
+          <w:kern w:val="0"/>
+          <w:szCs w:val="21"/>
+        </w:rPr>
+        <w:t> </w:t>
+      </w:r>
+      <w:r>
+        <w:rPr>
+          <w:rFonts w:ascii="Consolas" w:eastAsia="宋体" w:hAnsi="Consolas" w:cs="宋体"/>
+          <w:i/>
+          <w:iCs/>
+          <w:color w:val="66D9EF"/>
+          <w:kern w:val="0"/>
+          <w:szCs w:val="21"/>
+        </w:rPr>
+        <w:t>struct</w:t>
+      </w:r>
+      <w:r>
+        <w:rPr>
+          <w:rFonts w:ascii="Consolas" w:eastAsia="宋体" w:hAnsi="Consolas" w:cs="宋体"/>
+          <w:color w:val="F8F8F2"/>
+          <w:kern w:val="0"/>
+          <w:szCs w:val="21"/>
+        </w:rPr>
+        <w:t>  </w:t>
+      </w:r>
+      <w:r>
+        <w:rPr>
+          <w:rFonts w:ascii="Consolas" w:eastAsia="宋体" w:hAnsi="Consolas" w:cs="宋体"/>
+          <w:color w:val="88846F"/>
+          <w:kern w:val="0"/>
+          <w:szCs w:val="21"/>
+        </w:rPr>
+        <w:t>//</w:t>
+      </w:r>
+      <w:r>
+        <w:rPr>
+          <w:rFonts w:ascii="Consolas" w:eastAsia="宋体" w:hAnsi="Consolas" w:cs="宋体"/>
+          <w:color w:val="88846F"/>
+          <w:kern w:val="0"/>
+          <w:szCs w:val="21"/>
+        </w:rPr>
+        <w:t>块索引表</w:t>
+      </w:r>
+    </w:p>
+    <w:p>
+      <w:pPr>
+        <w:widowControl/>
+        <w:shd w:val="clear" w:color="auto" w:fill="272822"/>
+        <w:spacing w:line="285" w:lineRule="atLeast"/>
+        <w:jc w:val="left"/>
+        <w:rPr>
+          <w:rFonts w:ascii="Consolas" w:eastAsia="宋体" w:hAnsi="Consolas" w:cs="宋体"/>
+          <w:color w:val="F8F8F2"/>
+          <w:kern w:val="0"/>
+          <w:szCs w:val="21"/>
+        </w:rPr>
+      </w:pPr>
+      <w:r>
+        <w:rPr>
+          <w:rFonts w:ascii="Consolas" w:eastAsia="宋体" w:hAnsi="Consolas" w:cs="宋体"/>
+          <w:color w:val="F8F8F2"/>
+          <w:kern w:val="0"/>
+          <w:szCs w:val="21"/>
+        </w:rPr>
+        <w:t>{</w:t>
+      </w:r>
+    </w:p>
+    <w:p>
+      <w:pPr>
+        <w:widowControl/>
+        <w:shd w:val="clear" w:color="auto" w:fill="272822"/>
+        <w:spacing w:line="285" w:lineRule="atLeast"/>
+        <w:jc w:val="left"/>
+        <w:rPr>
+          <w:rFonts w:ascii="Consolas" w:eastAsia="宋体" w:hAnsi="Consolas" w:cs="宋体"/>
+          <w:color w:val="F8F8F2"/>
+          <w:kern w:val="0"/>
+          <w:szCs w:val="21"/>
+        </w:rPr>
+      </w:pPr>
+      <w:r>
+        <w:rPr>
+          <w:rFonts w:ascii="Consolas" w:eastAsia="宋体" w:hAnsi="Consolas" w:cs="宋体"/>
+          <w:color w:val="F8F8F2"/>
+          <w:kern w:val="0"/>
+          <w:szCs w:val="21"/>
+        </w:rPr>
+        <w:t>    </w:t>
+      </w:r>
+      <w:r>
+        <w:rPr>
+          <w:rFonts w:ascii="Consolas" w:eastAsia="宋体" w:hAnsi="Consolas" w:cs="宋体"/>
+          <w:i/>
+          <w:iCs/>
+          <w:color w:val="66D9EF"/>
+          <w:kern w:val="0"/>
+          <w:szCs w:val="21"/>
+        </w:rPr>
+        <w:t>int</w:t>
+      </w:r>
+      <w:r>
+        <w:rPr>
+          <w:rFonts w:ascii="Consolas" w:eastAsia="宋体" w:hAnsi="Consolas" w:cs="宋体"/>
+          <w:color w:val="F8F8F2"/>
+          <w:kern w:val="0"/>
+          <w:szCs w:val="21"/>
+        </w:rPr>
+        <w:t> stack[BLOCK_INDEX_TABLE_MAX_SIZE];</w:t>
+      </w:r>
+    </w:p>
+    <w:p>
+      <w:pPr>
+        <w:widowControl/>
+        <w:shd w:val="clear" w:color="auto" w:fill="272822"/>
+        <w:spacing w:line="285" w:lineRule="atLeast"/>
+        <w:jc w:val="left"/>
+        <w:rPr>
+          <w:rFonts w:ascii="Consolas" w:eastAsia="宋体" w:hAnsi="Consolas" w:cs="宋体"/>
+          <w:color w:val="F8F8F2"/>
+          <w:kern w:val="0"/>
+          <w:szCs w:val="21"/>
+        </w:rPr>
+      </w:pPr>
+      <w:r>
+        <w:rPr>
+          <w:rFonts w:ascii="Consolas" w:eastAsia="宋体" w:hAnsi="Consolas" w:cs="宋体"/>
+          <w:color w:val="F8F8F2"/>
+          <w:kern w:val="0"/>
+          <w:szCs w:val="21"/>
+        </w:rPr>
+        <w:t>    </w:t>
+      </w:r>
+      <w:r>
+        <w:rPr>
+          <w:rFonts w:ascii="Consolas" w:eastAsia="宋体" w:hAnsi="Consolas" w:cs="宋体"/>
+          <w:i/>
+          <w:iCs/>
+          <w:color w:val="66D9EF"/>
+          <w:kern w:val="0"/>
+          <w:szCs w:val="21"/>
+        </w:rPr>
+        <w:t>int</w:t>
+      </w:r>
+      <w:r>
+        <w:rPr>
+          <w:rFonts w:ascii="Consolas" w:eastAsia="宋体" w:hAnsi="Consolas" w:cs="宋体"/>
+          <w:color w:val="F8F8F2"/>
+          <w:kern w:val="0"/>
+          <w:szCs w:val="21"/>
+        </w:rPr>
+        <w:t> top;</w:t>
+      </w:r>
+    </w:p>
+    <w:p>
+      <w:pPr>
+        <w:widowControl/>
+        <w:shd w:val="clear" w:color="auto" w:fill="272822"/>
+        <w:spacing w:line="285" w:lineRule="atLeast"/>
+        <w:jc w:val="left"/>
+        <w:rPr>
+          <w:rFonts w:ascii="Consolas" w:eastAsia="宋体" w:hAnsi="Consolas" w:cs="宋体"/>
+          <w:color w:val="F8F8F2"/>
+          <w:kern w:val="0"/>
+          <w:szCs w:val="21"/>
+        </w:rPr>
+      </w:pPr>
+      <w:r>
+        <w:rPr>
+          <w:rFonts w:ascii="Consolas" w:eastAsia="宋体" w:hAnsi="Consolas" w:cs="宋体"/>
+          <w:color w:val="F8F8F2"/>
+          <w:kern w:val="0"/>
+          <w:szCs w:val="21"/>
+        </w:rPr>
+        <w:t>}</w:t>
+      </w:r>
+      <w:r>
+        <w:rPr>
+          <w:rFonts w:ascii="Consolas" w:eastAsia="宋体" w:hAnsi="Consolas" w:cs="宋体"/>
+          <w:color w:val="A6E22E"/>
+          <w:kern w:val="0"/>
+          <w:szCs w:val="21"/>
+          <w:u w:val="single"/>
+        </w:rPr>
+        <w:t>BLOCK_INDEX_TABLE</w:t>
+      </w:r>
+      <w:r>
+        <w:rPr>
+          <w:rFonts w:ascii="Consolas" w:eastAsia="宋体" w:hAnsi="Consolas" w:cs="宋体"/>
+          <w:color w:val="F8F8F2"/>
+          <w:kern w:val="0"/>
+          <w:szCs w:val="21"/>
+        </w:rPr>
+        <w:t>;</w:t>
+      </w:r>
+    </w:p>
+    <w:p>
+      <w:pPr>
+        <w:rPr>
+          <w:rFonts w:hint="eastAsia"/>
+        </w:rPr>
+      </w:pPr>
+    </w:p>
+    <w:p>
+      <w:pPr>
+        <w:rPr>
+          <w:rFonts w:hint="eastAsia"/>
+        </w:rPr>
+      </w:pPr>
+      <w:r>
+        <w:rPr>
+          <w:rFonts w:hint="eastAsia"/>
+        </w:rPr>
+        <w:t>约定</w:t>
+      </w:r>
+      <w:r>
+        <w:t>ST</w:t>
+      </w:r>
+      <w:r>
+        <w:t>(</w:t>
+      </w:r>
+      <w:proofErr w:type="spellStart"/>
+      <w:r>
+        <w:t>symbol</w:t>
+      </w:r>
+      <w:r>
+        <w:t>_</w:t>
+      </w:r>
+      <w:r>
+        <w:t>table</w:t>
+      </w:r>
+      <w:proofErr w:type="spellEnd"/>
+      <w:r>
+        <w:t>)</w:t>
+      </w:r>
+      <w:r>
+        <w:rPr>
+          <w:rFonts w:hint="eastAsia"/>
+        </w:rPr>
+        <w:t>代表符号表</w:t>
+      </w:r>
+      <w:r>
+        <w:rPr>
+          <w:rFonts w:hint="eastAsia"/>
+        </w:rPr>
+        <w:t>,</w:t>
+      </w:r>
+      <w:r>
+        <w:t xml:space="preserve"> </w:t>
+      </w:r>
+      <w:r>
+        <w:t>BIT</w:t>
+      </w:r>
+      <w:r>
+        <w:rPr>
+          <w:rFonts w:hint="eastAsia"/>
+        </w:rPr>
+        <w:t>(</w:t>
+      </w:r>
+      <w:proofErr w:type="spellStart"/>
+      <w:r>
+        <w:t>block</w:t>
+      </w:r>
+      <w:r>
+        <w:t>_index_tab</w:t>
+      </w:r>
+      <w:r>
+        <w:t>le</w:t>
+      </w:r>
+      <w:proofErr w:type="spellEnd"/>
+      <w:r>
+        <w:t>)</w:t>
+      </w:r>
+      <w:r>
+        <w:rPr>
+          <w:rFonts w:hint="eastAsia"/>
+        </w:rPr>
+        <w:t>代表块索引表</w:t>
+      </w:r>
+    </w:p>
     <w:p/>
     <w:p>
       <w:r>
         <w:rPr>
           <w:rFonts w:hint="eastAsia"/>
         </w:rPr>
-        <w:t>变量声明时：</w:t>
-      </w:r>
-    </w:p>
-    <w:p>
-      <w:r>
-        <w:rPr>
-          <w:rFonts w:hint="eastAsia"/>
-        </w:rPr>
-        <w:t>检索（查重）</w:t>
-      </w:r>
-    </w:p>
-    <w:p>
-      <w:r>
-        <w:rPr>
-          <w:rFonts w:hint="eastAsia"/>
-        </w:rPr>
-        <w:t>插入</w:t>
-      </w:r>
-    </w:p>
-    <w:p>
-      <w:r>
-        <w:rPr>
-          <w:rFonts w:hint="eastAsia"/>
-        </w:rPr>
-        <w:t>变量引用时：</w:t>
-      </w:r>
-    </w:p>
-    <w:p>
-      <w:r>
-        <w:rPr>
-          <w:rFonts w:hint="eastAsia"/>
-        </w:rPr>
-        <w:t>检索（变量未定义）</w:t>
+        <w:t>需要完成以下几个函数：</w:t>
       </w:r>
     </w:p>
     <w:p/>
     <w:p>
-      <w:pPr>
-        <w:rPr>
-          <w:rFonts w:hint="eastAsia"/>
-        </w:rPr>
-      </w:pPr>
-      <w:r>
-        <w:rPr>
-          <w:rFonts w:hint="eastAsia"/>
-        </w:rPr>
-        <w:t>入块：</w:t>
-      </w:r>
-    </w:p>
-    <w:p>
-      <w:r>
-        <w:rPr>
-          <w:rFonts w:hint="eastAsia"/>
-        </w:rPr>
-        <w:t>定位</w:t>
-      </w:r>
-    </w:p>
-    <w:p>
-      <w:r>
-        <w:rPr>
-          <w:rFonts w:hint="eastAsia"/>
-        </w:rPr>
-        <w:t>出块：</w:t>
-      </w:r>
-    </w:p>
-    <w:p>
-      <w:pPr>
-        <w:rPr>
-          <w:rFonts w:hint="eastAsia"/>
-        </w:rPr>
-      </w:pPr>
-      <w:r>
-        <w:rPr>
-          <w:rFonts w:hint="eastAsia"/>
-        </w:rPr>
-        <w:t>重定位</w:t>
+      <w:r>
+        <w:t>i</w:t>
+      </w:r>
+      <w:r>
+        <w:t xml:space="preserve">nt </w:t>
+      </w:r>
+      <w:proofErr w:type="spellStart"/>
+      <w:r>
+        <w:t>search_symbol_table</w:t>
+      </w:r>
+      <w:proofErr w:type="spellEnd"/>
+      <w:r>
+        <w:t>(</w:t>
+      </w:r>
+      <w:r>
+        <w:t>char *name)</w:t>
+      </w:r>
+      <w:r>
+        <w:t xml:space="preserve">; </w:t>
+      </w:r>
+    </w:p>
+    <w:p>
+      <w:r>
+        <w:rPr>
+          <w:rFonts w:hint="eastAsia"/>
+        </w:rPr>
+        <w:t>该函数在访问一个符号时被调用（算数表达式中引用变量，函数调用，赋值语句）</w:t>
+      </w:r>
+      <w:r>
+        <w:rPr>
+          <w:rFonts w:hint="eastAsia"/>
+        </w:rPr>
+        <w:t>，由于我们的</w:t>
+      </w:r>
+      <w:r>
+        <w:rPr>
+          <w:rFonts w:hint="eastAsia"/>
+        </w:rPr>
+        <w:t>符号表底层使用</w:t>
+      </w:r>
+      <w:r>
+        <w:rPr>
+          <w:rFonts w:hint="eastAsia"/>
+        </w:rPr>
+        <w:t>的</w:t>
+      </w:r>
+      <w:r>
+        <w:rPr>
+          <w:rFonts w:hint="eastAsia"/>
+        </w:rPr>
+        <w:t>是</w:t>
+      </w:r>
+      <w:r>
+        <w:rPr>
+          <w:rFonts w:hint="eastAsia"/>
+        </w:rPr>
+        <w:t>数组，所以返回一个整型的索引</w:t>
+      </w:r>
+      <w:r>
+        <w:rPr>
+          <w:rFonts w:hint="eastAsia"/>
+        </w:rPr>
+        <w:t>就可以确定符号在符号表中的位置。</w:t>
+      </w:r>
+      <w:r>
+        <w:rPr>
+          <w:rFonts w:hint="eastAsia"/>
+        </w:rPr>
+        <w:t>（因此不必返回一个</w:t>
+      </w:r>
+      <w:r>
+        <w:rPr>
+          <w:rFonts w:hint="eastAsia"/>
+        </w:rPr>
+        <w:t>symbol</w:t>
+      </w:r>
+      <w:r>
+        <w:t xml:space="preserve"> </w:t>
+      </w:r>
+      <w:r>
+        <w:rPr>
+          <w:rFonts w:hint="eastAsia"/>
+        </w:rPr>
+        <w:t>*</w:t>
+      </w:r>
+      <w:r>
+        <w:rPr>
+          <w:rFonts w:hint="eastAsia"/>
+        </w:rPr>
+        <w:t>）。</w:t>
+      </w:r>
+      <w:r>
+        <w:rPr>
+          <w:rFonts w:hint="eastAsia"/>
+        </w:rPr>
+        <w:t>当没有找到时，返回</w:t>
+      </w:r>
+      <w:r>
+        <w:rPr>
+          <w:rFonts w:hint="eastAsia"/>
+        </w:rPr>
+        <w:t>-1</w:t>
+      </w:r>
+      <w:r>
+        <w:rPr>
+          <w:rFonts w:hint="eastAsia"/>
+        </w:rPr>
+        <w:t>，调用者</w:t>
+      </w:r>
+      <w:r>
+        <w:rPr>
+          <w:rFonts w:hint="eastAsia"/>
+        </w:rPr>
+        <w:t>根据它</w:t>
+      </w:r>
+      <w:r>
+        <w:rPr>
+          <w:rFonts w:hint="eastAsia"/>
+        </w:rPr>
+        <w:t>打印相关错误信息。</w:t>
+      </w:r>
+    </w:p>
+    <w:p/>
+    <w:p>
+      <w:r>
+        <w:t>i</w:t>
+      </w:r>
+      <w:r>
+        <w:t xml:space="preserve">nt </w:t>
+      </w:r>
+      <w:proofErr w:type="spellStart"/>
+      <w:r>
+        <w:t>ins</w:t>
+      </w:r>
+      <w:r>
+        <w:t>ert</w:t>
+      </w:r>
+      <w:r>
+        <w:t>_symbol_table</w:t>
+      </w:r>
+      <w:proofErr w:type="spellEnd"/>
+      <w:r>
+        <w:t xml:space="preserve">(char *name, </w:t>
+      </w:r>
+      <w:r>
+        <w:rPr>
+          <w:rFonts w:hint="eastAsia"/>
+        </w:rPr>
+        <w:t>符号的其它属性</w:t>
+      </w:r>
+      <w:r>
+        <w:rPr>
+          <w:rFonts w:hint="eastAsia"/>
+        </w:rPr>
+        <w:t>)</w:t>
+      </w:r>
+      <w:r>
+        <w:t>;</w:t>
+      </w:r>
+    </w:p>
+    <w:p>
+      <w:r>
+        <w:rPr>
+          <w:rFonts w:hint="eastAsia"/>
+        </w:rPr>
+        <w:lastRenderedPageBreak/>
+        <w:t>该函数在声明一个符号时被调用（</w:t>
+      </w:r>
+      <w:r>
+        <w:rPr>
+          <w:rFonts w:hint="eastAsia"/>
+        </w:rPr>
+        <w:t>变量声明，函数定义）</w:t>
+      </w:r>
+      <w:r>
+        <w:rPr>
+          <w:rFonts w:hint="eastAsia"/>
+        </w:rPr>
+        <w:t>。</w:t>
+      </w:r>
+      <w:r>
+        <w:rPr>
+          <w:rFonts w:hint="eastAsia"/>
+        </w:rPr>
+        <w:t>如果在</w:t>
+      </w:r>
+      <w:r>
+        <w:rPr>
+          <w:rFonts w:hint="eastAsia"/>
+        </w:rPr>
+        <w:t>当前作用域找到相同的项</w:t>
+      </w:r>
+      <w:r>
+        <w:rPr>
+          <w:rFonts w:hint="eastAsia"/>
+        </w:rPr>
+        <w:t>，则返回</w:t>
+      </w:r>
+      <w:r>
+        <w:rPr>
+          <w:rFonts w:hint="eastAsia"/>
+        </w:rPr>
+        <w:t>-1</w:t>
+      </w:r>
+      <w:r>
+        <w:rPr>
+          <w:rFonts w:hint="eastAsia"/>
+        </w:rPr>
+        <w:t>表示插入失败</w:t>
+      </w:r>
+      <w:r>
+        <w:rPr>
+          <w:rFonts w:hint="eastAsia"/>
+        </w:rPr>
+        <w:t>。</w:t>
+      </w:r>
+      <w:r>
+        <w:rPr>
+          <w:rFonts w:hint="eastAsia"/>
+        </w:rPr>
+        <w:t>否则返回插</w:t>
+      </w:r>
+      <w:r>
+        <w:rPr>
+          <w:rFonts w:hint="eastAsia"/>
+        </w:rPr>
+        <w:t>入位置</w:t>
+      </w:r>
+      <w:r>
+        <w:rPr>
+          <w:rFonts w:hint="eastAsia"/>
+        </w:rPr>
+        <w:t>的索引。</w:t>
+      </w:r>
+      <w:r>
+        <w:rPr>
+          <w:rFonts w:hint="eastAsia"/>
+        </w:rPr>
+        <w:t>由于</w:t>
+      </w:r>
+      <w:r>
+        <w:rPr>
+          <w:rFonts w:hint="eastAsia"/>
+        </w:rPr>
+        <w:t>块索引表</w:t>
+      </w:r>
+      <w:r>
+        <w:rPr>
+          <w:rFonts w:hint="eastAsia"/>
+        </w:rPr>
+        <w:t>栈顶</w:t>
+      </w:r>
+      <w:r>
+        <w:rPr>
+          <w:rFonts w:hint="eastAsia"/>
+        </w:rPr>
+        <w:t>记录了</w:t>
+      </w:r>
+      <w:r>
+        <w:rPr>
+          <w:rFonts w:hint="eastAsia"/>
+        </w:rPr>
+        <w:t>当前作用域</w:t>
+      </w:r>
+      <w:r>
+        <w:rPr>
+          <w:rFonts w:hint="eastAsia"/>
+        </w:rPr>
+        <w:t>的起始位置，因此</w:t>
+      </w:r>
+      <w:r>
+        <w:rPr>
+          <w:rFonts w:hint="eastAsia"/>
+        </w:rPr>
+        <w:t>不必查找</w:t>
+      </w:r>
+      <w:r>
+        <w:rPr>
+          <w:rFonts w:hint="eastAsia"/>
+        </w:rPr>
+        <w:t>索引小于</w:t>
+      </w:r>
+      <w:r>
+        <w:rPr>
+          <w:rFonts w:hint="eastAsia"/>
+        </w:rPr>
+        <w:t>其值的符号表项。</w:t>
+      </w:r>
+    </w:p>
+    <w:p/>
+    <w:p>
+      <w:r>
+        <w:t>void location();</w:t>
+      </w:r>
+    </w:p>
+    <w:p>
+      <w:pPr>
+        <w:rPr>
+          <w:rFonts w:hint="eastAsia"/>
+        </w:rPr>
+      </w:pPr>
+      <w:r>
+        <w:rPr>
+          <w:rFonts w:hint="eastAsia"/>
+        </w:rPr>
+        <w:t>定位操作，当</w:t>
+      </w:r>
+      <w:r>
+        <w:rPr>
+          <w:rFonts w:hint="eastAsia"/>
+        </w:rPr>
+        <w:t>进入一个新的块时，</w:t>
+      </w:r>
+      <w:r>
+        <w:rPr>
+          <w:rFonts w:hint="eastAsia"/>
+        </w:rPr>
+        <w:t>执行该操作，</w:t>
+      </w:r>
+      <w:r>
+        <w:rPr>
+          <w:rFonts w:hint="eastAsia"/>
+        </w:rPr>
+        <w:t>将</w:t>
+      </w:r>
+      <w:r>
+        <w:rPr>
+          <w:rFonts w:hint="eastAsia"/>
+        </w:rPr>
+        <w:t>当前</w:t>
+      </w:r>
+      <w:r>
+        <w:rPr>
+          <w:rFonts w:hint="eastAsia"/>
+        </w:rPr>
+        <w:t>符号表栈顶索引</w:t>
+      </w:r>
+      <w:r>
+        <w:rPr>
+          <w:rFonts w:hint="eastAsia"/>
+        </w:rPr>
+        <w:t>(</w:t>
+      </w:r>
+      <w:proofErr w:type="spellStart"/>
+      <w:r>
+        <w:t>ST.top</w:t>
+      </w:r>
+      <w:proofErr w:type="spellEnd"/>
+      <w:r>
+        <w:t>)</w:t>
+      </w:r>
+      <w:r>
+        <w:rPr>
+          <w:rFonts w:hint="eastAsia"/>
+        </w:rPr>
+        <w:t>压入</w:t>
+      </w:r>
+      <w:r>
+        <w:rPr>
+          <w:rFonts w:hint="eastAsia"/>
+        </w:rPr>
+        <w:t>到块索引表</w:t>
+      </w:r>
+      <w:r>
+        <w:rPr>
+          <w:rFonts w:hint="eastAsia"/>
+        </w:rPr>
+        <w:t>栈顶</w:t>
+      </w:r>
+      <w:r>
+        <w:rPr>
+          <w:rFonts w:hint="eastAsia"/>
+        </w:rPr>
+        <w:t>。</w:t>
+      </w:r>
+      <w:r>
+        <w:rPr>
+          <w:rFonts w:hint="eastAsia"/>
+        </w:rPr>
+        <w:t>需要注意的是，对于函数的形参，这里把它当作函数体的一部分，</w:t>
+      </w:r>
+      <w:r>
+        <w:rPr>
+          <w:rFonts w:hint="eastAsia"/>
+        </w:rPr>
+        <w:t>处于同一个作用域中。</w:t>
+      </w:r>
+      <w:r>
+        <w:rPr>
+          <w:rFonts w:hint="eastAsia"/>
+        </w:rPr>
+        <w:t>因此在识别到函数形参时进行定位，进入</w:t>
+      </w:r>
+      <w:r>
+        <w:rPr>
+          <w:rFonts w:hint="eastAsia"/>
+        </w:rPr>
+        <w:t>函数体时不再次进行定位。</w:t>
+      </w:r>
+    </w:p>
+    <w:p/>
+    <w:p>
+      <w:r>
+        <w:t>Void relocation();</w:t>
+      </w:r>
+    </w:p>
+    <w:p>
+      <w:pPr>
+        <w:rPr>
+          <w:rFonts w:hint="eastAsia"/>
+        </w:rPr>
+      </w:pPr>
+      <w:r>
+        <w:rPr>
+          <w:rFonts w:hint="eastAsia"/>
+        </w:rPr>
+        <w:t>重定位操作</w:t>
+      </w:r>
+      <w:r>
+        <w:rPr>
+          <w:rFonts w:hint="eastAsia"/>
+        </w:rPr>
+        <w:t>，当离开一个块</w:t>
+      </w:r>
+      <w:r>
+        <w:rPr>
+          <w:rFonts w:hint="eastAsia"/>
+        </w:rPr>
+        <w:t>时</w:t>
+      </w:r>
+      <w:r>
+        <w:rPr>
+          <w:rFonts w:hint="eastAsia"/>
+        </w:rPr>
+        <w:t>，执行该函数，将</w:t>
+      </w:r>
+      <w:r>
+        <w:rPr>
+          <w:rFonts w:hint="eastAsia"/>
+        </w:rPr>
+        <w:t>当前</w:t>
+      </w:r>
+      <w:r>
+        <w:rPr>
+          <w:rFonts w:hint="eastAsia"/>
+        </w:rPr>
+        <w:t>符号表栈顶索引</w:t>
+      </w:r>
+      <w:r>
+        <w:rPr>
+          <w:rFonts w:hint="eastAsia"/>
+        </w:rPr>
+        <w:t>(</w:t>
+      </w:r>
+      <w:proofErr w:type="spellStart"/>
+      <w:r>
+        <w:t>ST.top</w:t>
+      </w:r>
+      <w:proofErr w:type="spellEnd"/>
+      <w:r>
+        <w:t>)</w:t>
+      </w:r>
+      <w:r>
+        <w:rPr>
+          <w:rFonts w:hint="eastAsia"/>
+        </w:rPr>
+        <w:t>恢复</w:t>
+      </w:r>
+      <w:r>
+        <w:rPr>
+          <w:rFonts w:hint="eastAsia"/>
+        </w:rPr>
+        <w:t>为</w:t>
+      </w:r>
+      <w:r>
+        <w:rPr>
+          <w:rFonts w:hint="eastAsia"/>
+        </w:rPr>
+        <w:t>块索引表栈顶</w:t>
+      </w:r>
+      <w:r>
+        <w:rPr>
+          <w:rFonts w:hint="eastAsia"/>
+        </w:rPr>
+        <w:t>的值，且</w:t>
+      </w:r>
+      <w:r>
+        <w:rPr>
+          <w:rFonts w:hint="eastAsia"/>
+        </w:rPr>
+        <w:t>块</w:t>
+      </w:r>
+      <w:r>
+        <w:rPr>
+          <w:rFonts w:hint="eastAsia"/>
+        </w:rPr>
+        <w:t>索引</w:t>
+      </w:r>
+      <w:r>
+        <w:rPr>
+          <w:rFonts w:hint="eastAsia"/>
+        </w:rPr>
+        <w:t>表弹栈</w:t>
+      </w:r>
+      <w:r>
+        <w:rPr>
+          <w:rFonts w:hint="eastAsia"/>
+        </w:rPr>
+        <w:t>。</w:t>
+      </w:r>
+      <w:r>
+        <w:rPr>
+          <w:rFonts w:hint="eastAsia"/>
+        </w:rPr>
+        <w:t>相当于将</w:t>
+      </w:r>
+      <w:r>
+        <w:rPr>
+          <w:rFonts w:hint="eastAsia"/>
+        </w:rPr>
+        <w:t>符号表</w:t>
+      </w:r>
+      <w:r>
+        <w:rPr>
+          <w:rFonts w:hint="eastAsia"/>
+        </w:rPr>
+        <w:t>恢复到进入函数之前。</w:t>
+      </w:r>
+    </w:p>
+    <w:p/>
+    <w:p>
+      <w:pPr>
+        <w:pStyle w:val="3"/>
+      </w:pPr>
+      <w:r>
+        <w:rPr>
+          <w:rFonts w:hint="eastAsia"/>
+        </w:rPr>
+        <w:t>4.4</w:t>
+      </w:r>
+      <w:r>
+        <w:t xml:space="preserve"> </w:t>
+      </w:r>
+      <w:r>
+        <w:t>遍历</w:t>
+      </w:r>
+      <w:r>
+        <w:t>AST</w:t>
+      </w:r>
+      <w:r>
+        <w:t>进行语义分析</w:t>
+      </w:r>
+    </w:p>
+    <w:p>
+      <w:r>
+        <w:rPr>
+          <w:rFonts w:hint="eastAsia"/>
+        </w:rPr>
+        <w:t>采递归的方式</w:t>
+      </w:r>
+    </w:p>
+    <w:p>
+      <w:pPr>
+        <w:rPr>
+          <w:rFonts w:hint="eastAsia"/>
+        </w:rPr>
+      </w:pPr>
+    </w:p>
+    <w:p/>
+    <w:p/>
+    <w:p/>
+    <w:p/>
+    <w:p/>
+    <w:p/>
+    <w:p/>
+    <w:p/>
+    <w:p/>
+    <w:p/>
+    <w:p/>
+    <w:p/>
+    <w:p/>
+    <w:p/>
+    <w:p/>
+    <w:p/>
+    <w:p/>
+    <w:p/>
+    <w:p/>
+    <w:p/>
+    <w:p/>
+    <w:p>
+      <w:pPr>
+        <w:rPr>
+          <w:rFonts w:hint="eastAsia"/>
+        </w:rPr>
+      </w:pPr>
+    </w:p>
+    <w:p>
+      <w:pPr>
+        <w:pStyle w:val="2"/>
+      </w:pPr>
+      <w:r>
+        <w:rPr>
+          <w:rFonts w:hint="eastAsia"/>
+        </w:rPr>
+        <w:lastRenderedPageBreak/>
+        <w:t>5</w:t>
+      </w:r>
+      <w:r>
+        <w:t xml:space="preserve"> </w:t>
+      </w:r>
+      <w:r>
+        <w:rPr>
+          <w:rFonts w:hint="eastAsia"/>
+        </w:rPr>
+        <w:t>中间代码生成</w:t>
+      </w:r>
+    </w:p>
+    <w:p>
+      <w:pPr>
+        <w:rPr>
+          <w:rFonts w:hint="eastAsia"/>
+        </w:rPr>
+      </w:pPr>
+      <w:r>
+        <w:rPr>
+          <w:rFonts w:hint="eastAsia"/>
+        </w:rPr>
+        <w:t>IR</w:t>
+      </w:r>
+      <w:r>
+        <w:t xml:space="preserve"> </w:t>
+      </w:r>
+      <w:r>
+        <w:rPr>
+          <w:rFonts w:hint="eastAsia"/>
+        </w:rPr>
+        <w:t>(</w:t>
+      </w:r>
+      <w:r>
+        <w:rPr>
+          <w:rFonts w:hint="eastAsia"/>
+        </w:rPr>
+        <w:t>Intermediate Representati</w:t>
+      </w:r>
+      <w:r>
+        <w:t xml:space="preserve">on) </w:t>
+      </w:r>
+      <w:r>
+        <w:rPr>
+          <w:rFonts w:hint="eastAsia"/>
+        </w:rPr>
+        <w:t>在前后端分离的编译器中起着承上启下的作用</w:t>
+      </w:r>
+      <w:r>
+        <w:rPr>
+          <w:rFonts w:hint="eastAsia"/>
+        </w:rPr>
+        <w:t>。</w:t>
+      </w:r>
+    </w:p>
+    <w:p>
+      <w:pPr>
+        <w:pStyle w:val="3"/>
+      </w:pPr>
+      <w:r>
+        <w:rPr>
+          <w:rFonts w:hint="eastAsia"/>
+        </w:rPr>
+        <w:t>5.1</w:t>
+      </w:r>
+      <w:r>
+        <w:t xml:space="preserve"> </w:t>
+      </w:r>
+      <w:r>
+        <w:rPr>
+          <w:rFonts w:hint="eastAsia"/>
+        </w:rPr>
+        <w:t>中间</w:t>
+      </w:r>
+      <w:r>
+        <w:rPr>
+          <w:rFonts w:hint="eastAsia"/>
+        </w:rPr>
+        <w:t>语言</w:t>
+      </w:r>
+      <w:r>
+        <w:rPr>
+          <w:rFonts w:hint="eastAsia"/>
+        </w:rPr>
+        <w:t>I</w:t>
+      </w:r>
+      <w:r>
+        <w:t>R</w:t>
+      </w:r>
+      <w:r>
+        <w:t xml:space="preserve"> Language</w:t>
+      </w:r>
+    </w:p>
+    <w:p>
+      <w:pPr>
+        <w:widowControl/>
+        <w:spacing w:line="360" w:lineRule="auto"/>
+        <w:jc w:val="left"/>
+        <w:rPr>
+          <w:rFonts w:ascii="Times New Roman" w:hAnsiTheme="minorEastAsia" w:cs="Times New Roman"/>
+          <w:sz w:val="24"/>
+          <w:szCs w:val="24"/>
+        </w:rPr>
+      </w:pPr>
+      <w:r>
+        <w:rPr>
+          <w:rFonts w:ascii="Times New Roman" w:hAnsiTheme="minorEastAsia" w:cs="Times New Roman"/>
+          <w:sz w:val="24"/>
+          <w:szCs w:val="24"/>
+        </w:rPr>
+        <w:t>采用三地址代码</w:t>
+      </w:r>
+      <w:r>
+        <w:rPr>
+          <w:rFonts w:ascii="Times New Roman" w:hAnsi="Times New Roman" w:cs="Times New Roman"/>
+          <w:sz w:val="24"/>
+          <w:szCs w:val="24"/>
+        </w:rPr>
+        <w:t>TAC</w:t>
+      </w:r>
+      <w:r>
+        <w:rPr>
+          <w:rFonts w:ascii="Times New Roman" w:hAnsiTheme="minorEastAsia" w:cs="Times New Roman"/>
+          <w:sz w:val="24"/>
+          <w:szCs w:val="24"/>
+        </w:rPr>
+        <w:t>作为中间语言，</w:t>
+      </w:r>
+      <w:r>
+        <w:rPr>
+          <w:rFonts w:ascii="Times New Roman" w:hAnsiTheme="minorEastAsia" w:cs="Times New Roman" w:hint="eastAsia"/>
+          <w:sz w:val="24"/>
+          <w:szCs w:val="24"/>
+        </w:rPr>
+        <w:t>并采用四元式实现</w:t>
+      </w:r>
+      <w:r>
+        <w:rPr>
+          <w:rFonts w:ascii="Times New Roman" w:hAnsiTheme="minorEastAsia" w:cs="Times New Roman" w:hint="eastAsia"/>
+          <w:sz w:val="24"/>
+          <w:szCs w:val="24"/>
+        </w:rPr>
+        <w:t>。</w:t>
+      </w:r>
+    </w:p>
+    <w:p>
+      <w:pPr>
+        <w:widowControl/>
+        <w:spacing w:line="360" w:lineRule="auto"/>
+        <w:jc w:val="left"/>
+        <w:rPr>
+          <w:rFonts w:ascii="Times New Roman" w:hAnsi="Times New Roman" w:cs="Times New Roman"/>
+          <w:sz w:val="24"/>
+          <w:szCs w:val="24"/>
+        </w:rPr>
+      </w:pPr>
+      <w:r>
+        <w:rPr>
+          <w:rFonts w:ascii="Times New Roman" w:hAnsiTheme="minorEastAsia" w:cs="Times New Roman" w:hint="eastAsia"/>
+          <w:sz w:val="24"/>
+          <w:szCs w:val="24"/>
+        </w:rPr>
+        <w:t>TAC</w:t>
+      </w:r>
+      <w:r>
+        <w:rPr>
+          <w:rFonts w:ascii="Times New Roman" w:hAnsiTheme="minorEastAsia" w:cs="Times New Roman"/>
+          <w:sz w:val="24"/>
+          <w:szCs w:val="24"/>
+        </w:rPr>
+        <w:t>定义如</w:t>
+      </w:r>
+      <w:r>
+        <w:rPr>
+          <w:rFonts w:ascii="Times New Roman" w:hAnsiTheme="minorEastAsia" w:cs="Times New Roman" w:hint="eastAsia"/>
+          <w:sz w:val="24"/>
+          <w:szCs w:val="24"/>
+        </w:rPr>
+        <w:t>下表</w:t>
+      </w:r>
+      <w:r>
+        <w:rPr>
+          <w:rFonts w:ascii="Times New Roman" w:hAnsiTheme="minorEastAsia" w:cs="Times New Roman"/>
+          <w:sz w:val="24"/>
+          <w:szCs w:val="24"/>
+        </w:rPr>
+        <w:t>所示。</w:t>
+      </w:r>
+    </w:p>
+    <w:p>
+      <w:pPr>
+        <w:widowControl/>
+        <w:spacing w:beforeLines="50" w:before="156"/>
+        <w:jc w:val="center"/>
+        <w:rPr>
+          <w:rFonts w:ascii="Times New Roman" w:hAnsi="Times New Roman" w:cs="Times New Roman"/>
+          <w:b/>
+          <w:sz w:val="24"/>
+          <w:szCs w:val="24"/>
+        </w:rPr>
+      </w:pPr>
+      <w:r>
+        <w:rPr>
+          <w:rFonts w:ascii="Times New Roman" w:hAnsiTheme="minorEastAsia" w:cs="Times New Roman"/>
+          <w:b/>
+          <w:sz w:val="24"/>
+          <w:szCs w:val="24"/>
+        </w:rPr>
+        <w:t>表</w:t>
+      </w:r>
+      <w:r>
+        <w:rPr>
+          <w:rFonts w:ascii="Times New Roman" w:hAnsi="Times New Roman" w:cs="Times New Roman" w:hint="eastAsia"/>
+          <w:b/>
+          <w:sz w:val="24"/>
+          <w:szCs w:val="24"/>
+        </w:rPr>
+        <w:t>5-1</w:t>
+      </w:r>
+      <w:r>
+        <w:rPr>
+          <w:rFonts w:ascii="Times New Roman" w:hAnsi="Times New Roman" w:cs="Times New Roman"/>
+          <w:b/>
+          <w:sz w:val="24"/>
+          <w:szCs w:val="24"/>
+        </w:rPr>
+        <w:t xml:space="preserve"> </w:t>
+      </w:r>
+      <w:r>
+        <w:rPr>
+          <w:rFonts w:ascii="Times New Roman" w:hAnsiTheme="minorEastAsia" w:cs="Times New Roman"/>
+          <w:b/>
+          <w:sz w:val="24"/>
+          <w:szCs w:val="24"/>
+        </w:rPr>
+        <w:t>中间代码定义</w:t>
+      </w:r>
+    </w:p>
+    <w:tbl>
+      <w:tblPr>
+        <w:tblStyle w:val="ad"/>
+        <w:tblW w:w="7905" w:type="dxa"/>
+        <w:jc w:val="center"/>
+        <w:tblLayout w:type="fixed"/>
+        <w:tblLook w:val="04A0" w:firstRow="1" w:lastRow="0" w:firstColumn="1" w:lastColumn="0" w:noHBand="0" w:noVBand="1"/>
+      </w:tblPr>
+      <w:tblGrid>
+        <w:gridCol w:w="2235"/>
+        <w:gridCol w:w="1524"/>
+        <w:gridCol w:w="1278"/>
+        <w:gridCol w:w="883"/>
+        <w:gridCol w:w="851"/>
+        <w:gridCol w:w="1134"/>
+      </w:tblGrid>
+      <w:tr>
+        <w:trPr>
+          <w:jc w:val="center"/>
+        </w:trPr>
+        <w:tc>
+          <w:tcPr>
+            <w:tcW w:w="2235" w:type="dxa"/>
+          </w:tcPr>
+          <w:p>
+            <w:pPr>
+              <w:widowControl/>
+              <w:spacing w:line="360" w:lineRule="auto"/>
+              <w:jc w:val="center"/>
+              <w:rPr>
+                <w:rFonts w:ascii="Times New Roman" w:hAnsi="Times New Roman" w:cs="Times New Roman"/>
+                <w:b/>
+                <w:szCs w:val="21"/>
+              </w:rPr>
+            </w:pPr>
+            <w:r>
+              <w:rPr>
+                <w:rFonts w:ascii="Times New Roman" w:hAnsiTheme="minorEastAsia" w:cs="Times New Roman"/>
+                <w:b/>
+                <w:szCs w:val="21"/>
+              </w:rPr>
+              <w:t>语法</w:t>
+            </w:r>
+          </w:p>
+        </w:tc>
+        <w:tc>
+          <w:tcPr>
+            <w:tcW w:w="1524" w:type="dxa"/>
+          </w:tcPr>
+          <w:p>
+            <w:pPr>
+              <w:widowControl/>
+              <w:spacing w:line="360" w:lineRule="auto"/>
+              <w:jc w:val="center"/>
+              <w:rPr>
+                <w:rFonts w:ascii="Times New Roman" w:hAnsi="Times New Roman" w:cs="Times New Roman"/>
+                <w:b/>
+                <w:szCs w:val="21"/>
+              </w:rPr>
+            </w:pPr>
+            <w:r>
+              <w:rPr>
+                <w:rFonts w:ascii="Times New Roman" w:hAnsiTheme="minorEastAsia" w:cs="Times New Roman"/>
+                <w:b/>
+                <w:szCs w:val="21"/>
+              </w:rPr>
+              <w:t>描述</w:t>
+            </w:r>
+          </w:p>
+        </w:tc>
+        <w:tc>
+          <w:tcPr>
+            <w:tcW w:w="1278" w:type="dxa"/>
+          </w:tcPr>
+          <w:p>
+            <w:pPr>
+              <w:widowControl/>
+              <w:spacing w:line="360" w:lineRule="auto"/>
+              <w:jc w:val="center"/>
+              <w:rPr>
+                <w:rFonts w:ascii="Times New Roman" w:hAnsi="Times New Roman" w:cs="Times New Roman"/>
+                <w:b/>
+                <w:szCs w:val="21"/>
+              </w:rPr>
+            </w:pPr>
+            <w:r>
+              <w:rPr>
+                <w:rFonts w:ascii="Times New Roman" w:hAnsi="Times New Roman" w:cs="Times New Roman"/>
+                <w:b/>
+                <w:szCs w:val="21"/>
+              </w:rPr>
+              <w:t>Op</w:t>
+            </w:r>
+          </w:p>
+        </w:tc>
+        <w:tc>
+          <w:tcPr>
+            <w:tcW w:w="883" w:type="dxa"/>
+          </w:tcPr>
+          <w:p>
+            <w:pPr>
+              <w:widowControl/>
+              <w:spacing w:line="360" w:lineRule="auto"/>
+              <w:jc w:val="center"/>
+              <w:rPr>
+                <w:rFonts w:ascii="Times New Roman" w:hAnsi="Times New Roman" w:cs="Times New Roman"/>
+                <w:b/>
+                <w:szCs w:val="21"/>
+              </w:rPr>
+            </w:pPr>
+            <w:r>
+              <w:rPr>
+                <w:rFonts w:ascii="Times New Roman" w:hAnsi="Times New Roman" w:cs="Times New Roman"/>
+                <w:b/>
+                <w:szCs w:val="21"/>
+              </w:rPr>
+              <w:t>Opn1</w:t>
+            </w:r>
+          </w:p>
+        </w:tc>
+        <w:tc>
+          <w:tcPr>
+            <w:tcW w:w="851" w:type="dxa"/>
+          </w:tcPr>
+          <w:p>
+            <w:pPr>
+              <w:widowControl/>
+              <w:spacing w:line="360" w:lineRule="auto"/>
+              <w:jc w:val="center"/>
+              <w:rPr>
+                <w:rFonts w:ascii="Times New Roman" w:hAnsi="Times New Roman" w:cs="Times New Roman"/>
+                <w:b/>
+                <w:szCs w:val="21"/>
+              </w:rPr>
+            </w:pPr>
+            <w:r>
+              <w:rPr>
+                <w:rFonts w:ascii="Times New Roman" w:hAnsi="Times New Roman" w:cs="Times New Roman"/>
+                <w:b/>
+                <w:szCs w:val="21"/>
+              </w:rPr>
+              <w:t>Opn2</w:t>
+            </w:r>
+          </w:p>
+        </w:tc>
+        <w:tc>
+          <w:tcPr>
+            <w:tcW w:w="1134" w:type="dxa"/>
+          </w:tcPr>
+          <w:p>
+            <w:pPr>
+              <w:widowControl/>
+              <w:spacing w:line="360" w:lineRule="auto"/>
+              <w:jc w:val="center"/>
+              <w:rPr>
+                <w:rFonts w:ascii="Times New Roman" w:hAnsi="Times New Roman" w:cs="Times New Roman"/>
+                <w:b/>
+                <w:szCs w:val="21"/>
+              </w:rPr>
+            </w:pPr>
+            <w:r>
+              <w:rPr>
+                <w:rFonts w:ascii="Times New Roman" w:hAnsi="Times New Roman" w:cs="Times New Roman"/>
+                <w:b/>
+                <w:szCs w:val="21"/>
+              </w:rPr>
+              <w:t>Result</w:t>
+            </w:r>
+          </w:p>
+        </w:tc>
+      </w:tr>
+      <w:tr>
+        <w:trPr>
+          <w:jc w:val="center"/>
+        </w:trPr>
+        <w:tc>
+          <w:tcPr>
+            <w:tcW w:w="2235" w:type="dxa"/>
+          </w:tcPr>
+          <w:p>
+            <w:pPr>
+              <w:widowControl/>
+              <w:spacing w:line="360" w:lineRule="auto"/>
+              <w:jc w:val="left"/>
+              <w:rPr>
+                <w:rFonts w:ascii="Times New Roman" w:hAnsi="Times New Roman" w:cs="Times New Roman"/>
+                <w:szCs w:val="21"/>
+              </w:rPr>
+            </w:pPr>
+            <w:r>
+              <w:rPr>
+                <w:rFonts w:ascii="Times New Roman" w:hAnsi="Times New Roman" w:cs="Times New Roman"/>
+                <w:kern w:val="0"/>
+                <w:szCs w:val="21"/>
+              </w:rPr>
+              <w:t>LABEL x</w:t>
+            </w:r>
+          </w:p>
+        </w:tc>
+        <w:tc>
+          <w:tcPr>
+            <w:tcW w:w="1524" w:type="dxa"/>
+          </w:tcPr>
+          <w:p>
+            <w:pPr>
+              <w:widowControl/>
+              <w:spacing w:line="360" w:lineRule="auto"/>
+              <w:jc w:val="left"/>
+              <w:rPr>
+                <w:rFonts w:ascii="Times New Roman" w:hAnsi="Times New Roman" w:cs="Times New Roman"/>
+                <w:szCs w:val="21"/>
+              </w:rPr>
+            </w:pPr>
+            <w:r>
+              <w:rPr>
+                <w:rFonts w:ascii="Times New Roman" w:hAnsiTheme="minorEastAsia" w:cs="Times New Roman"/>
+                <w:kern w:val="0"/>
+                <w:szCs w:val="21"/>
+              </w:rPr>
+              <w:t>定义标号</w:t>
+            </w:r>
+            <w:r>
+              <w:rPr>
+                <w:rFonts w:ascii="Times New Roman" w:hAnsi="Times New Roman" w:cs="Times New Roman"/>
+                <w:kern w:val="0"/>
+                <w:szCs w:val="21"/>
+              </w:rPr>
+              <w:t>x</w:t>
+            </w:r>
+          </w:p>
+        </w:tc>
+        <w:tc>
+          <w:tcPr>
+            <w:tcW w:w="1278" w:type="dxa"/>
+          </w:tcPr>
+          <w:p>
+            <w:pPr>
+              <w:widowControl/>
+              <w:spacing w:line="360" w:lineRule="auto"/>
+              <w:jc w:val="left"/>
+              <w:rPr>
+                <w:rFonts w:ascii="Times New Roman" w:hAnsi="Times New Roman" w:cs="Times New Roman"/>
+                <w:kern w:val="0"/>
+                <w:szCs w:val="21"/>
+              </w:rPr>
+            </w:pPr>
+            <w:r>
+              <w:rPr>
+                <w:rFonts w:ascii="Times New Roman" w:hAnsi="Times New Roman" w:cs="Times New Roman"/>
+                <w:kern w:val="0"/>
+                <w:szCs w:val="21"/>
+              </w:rPr>
+              <w:t>LABEL</w:t>
+            </w:r>
+          </w:p>
+        </w:tc>
+        <w:tc>
+          <w:tcPr>
+            <w:tcW w:w="883" w:type="dxa"/>
+          </w:tcPr>
+          <w:p>
+            <w:pPr>
+              <w:widowControl/>
+              <w:spacing w:line="360" w:lineRule="auto"/>
+              <w:jc w:val="left"/>
+              <w:rPr>
+                <w:rFonts w:ascii="Times New Roman" w:hAnsi="Times New Roman" w:cs="Times New Roman"/>
+                <w:kern w:val="0"/>
+                <w:szCs w:val="21"/>
+              </w:rPr>
+            </w:pPr>
+          </w:p>
+        </w:tc>
+        <w:tc>
+          <w:tcPr>
+            <w:tcW w:w="851" w:type="dxa"/>
+          </w:tcPr>
+          <w:p>
+            <w:pPr>
+              <w:widowControl/>
+              <w:spacing w:line="360" w:lineRule="auto"/>
+              <w:jc w:val="left"/>
+              <w:rPr>
+                <w:rFonts w:ascii="Times New Roman" w:hAnsi="Times New Roman" w:cs="Times New Roman"/>
+                <w:kern w:val="0"/>
+                <w:szCs w:val="21"/>
+              </w:rPr>
+            </w:pPr>
+          </w:p>
+        </w:tc>
+        <w:tc>
+          <w:tcPr>
+            <w:tcW w:w="1134" w:type="dxa"/>
+          </w:tcPr>
+          <w:p>
+            <w:pPr>
+              <w:widowControl/>
+              <w:spacing w:line="360" w:lineRule="auto"/>
+              <w:jc w:val="left"/>
+              <w:rPr>
+                <w:rFonts w:ascii="Times New Roman" w:hAnsi="Times New Roman" w:cs="Times New Roman"/>
+                <w:kern w:val="0"/>
+                <w:szCs w:val="21"/>
+              </w:rPr>
+            </w:pPr>
+            <w:r>
+              <w:rPr>
+                <w:rFonts w:ascii="Times New Roman" w:hAnsi="Times New Roman" w:cs="Times New Roman"/>
+                <w:kern w:val="0"/>
+                <w:szCs w:val="21"/>
+              </w:rPr>
+              <w:t>X</w:t>
+            </w:r>
+          </w:p>
+        </w:tc>
+      </w:tr>
+      <w:tr>
+        <w:trPr>
+          <w:jc w:val="center"/>
+        </w:trPr>
+        <w:tc>
+          <w:tcPr>
+            <w:tcW w:w="2235" w:type="dxa"/>
+          </w:tcPr>
+          <w:p>
+            <w:pPr>
+              <w:widowControl/>
+              <w:spacing w:line="360" w:lineRule="auto"/>
+              <w:jc w:val="left"/>
+              <w:rPr>
+                <w:rFonts w:ascii="Times New Roman" w:hAnsi="Times New Roman" w:cs="Times New Roman"/>
+                <w:szCs w:val="21"/>
+              </w:rPr>
+            </w:pPr>
+            <w:r>
+              <w:rPr>
+                <w:rFonts w:ascii="Times New Roman" w:hAnsi="Times New Roman" w:cs="Times New Roman"/>
+                <w:kern w:val="0"/>
+                <w:szCs w:val="21"/>
+              </w:rPr>
+              <w:t>FUNCTION f:</w:t>
+            </w:r>
+          </w:p>
+        </w:tc>
+        <w:tc>
+          <w:tcPr>
+            <w:tcW w:w="1524" w:type="dxa"/>
+          </w:tcPr>
+          <w:p>
+            <w:pPr>
+              <w:widowControl/>
+              <w:spacing w:line="360" w:lineRule="auto"/>
+              <w:jc w:val="left"/>
+              <w:rPr>
+                <w:rFonts w:ascii="Times New Roman" w:hAnsi="Times New Roman" w:cs="Times New Roman"/>
+                <w:szCs w:val="21"/>
+              </w:rPr>
+            </w:pPr>
+            <w:r>
+              <w:rPr>
+                <w:rFonts w:ascii="Times New Roman" w:hAnsiTheme="minorEastAsia" w:cs="Times New Roman"/>
+                <w:kern w:val="0"/>
+                <w:szCs w:val="21"/>
+              </w:rPr>
+              <w:t>定义函数</w:t>
+            </w:r>
+            <w:r>
+              <w:rPr>
+                <w:rFonts w:ascii="Times New Roman" w:hAnsi="Times New Roman" w:cs="Times New Roman"/>
+                <w:kern w:val="0"/>
+                <w:szCs w:val="21"/>
+              </w:rPr>
+              <w:t xml:space="preserve">f </w:t>
+            </w:r>
+          </w:p>
+        </w:tc>
+        <w:tc>
+          <w:tcPr>
+            <w:tcW w:w="1278" w:type="dxa"/>
+          </w:tcPr>
+          <w:p>
+            <w:pPr>
+              <w:widowControl/>
+              <w:spacing w:line="360" w:lineRule="auto"/>
+              <w:jc w:val="left"/>
+              <w:rPr>
+                <w:rFonts w:ascii="Times New Roman" w:hAnsi="Times New Roman" w:cs="Times New Roman"/>
+                <w:kern w:val="0"/>
+                <w:szCs w:val="21"/>
+              </w:rPr>
+            </w:pPr>
+            <w:r>
+              <w:rPr>
+                <w:rFonts w:ascii="Times New Roman" w:hAnsi="Times New Roman" w:cs="Times New Roman"/>
+                <w:kern w:val="0"/>
+                <w:szCs w:val="21"/>
+              </w:rPr>
+              <w:t>FUNCTION</w:t>
+            </w:r>
+          </w:p>
+        </w:tc>
+        <w:tc>
+          <w:tcPr>
+            <w:tcW w:w="883" w:type="dxa"/>
+          </w:tcPr>
+          <w:p>
+            <w:pPr>
+              <w:widowControl/>
+              <w:spacing w:line="360" w:lineRule="auto"/>
+              <w:jc w:val="left"/>
+              <w:rPr>
+                <w:rFonts w:ascii="Times New Roman" w:hAnsi="Times New Roman" w:cs="Times New Roman"/>
+                <w:kern w:val="0"/>
+                <w:szCs w:val="21"/>
+              </w:rPr>
+            </w:pPr>
+          </w:p>
+        </w:tc>
+        <w:tc>
+          <w:tcPr>
+            <w:tcW w:w="851" w:type="dxa"/>
+          </w:tcPr>
+          <w:p>
+            <w:pPr>
+              <w:widowControl/>
+              <w:spacing w:line="360" w:lineRule="auto"/>
+              <w:jc w:val="left"/>
+              <w:rPr>
+                <w:rFonts w:ascii="Times New Roman" w:hAnsi="Times New Roman" w:cs="Times New Roman"/>
+                <w:kern w:val="0"/>
+                <w:szCs w:val="21"/>
+              </w:rPr>
+            </w:pPr>
+          </w:p>
+        </w:tc>
+        <w:tc>
+          <w:tcPr>
+            <w:tcW w:w="1134" w:type="dxa"/>
+          </w:tcPr>
+          <w:p>
+            <w:pPr>
+              <w:widowControl/>
+              <w:spacing w:line="360" w:lineRule="auto"/>
+              <w:jc w:val="left"/>
+              <w:rPr>
+                <w:rFonts w:ascii="Times New Roman" w:hAnsi="Times New Roman" w:cs="Times New Roman"/>
+                <w:kern w:val="0"/>
+                <w:szCs w:val="21"/>
+              </w:rPr>
+            </w:pPr>
+            <w:r>
+              <w:rPr>
+                <w:rFonts w:ascii="Times New Roman" w:hAnsi="Times New Roman" w:cs="Times New Roman"/>
+                <w:kern w:val="0"/>
+                <w:szCs w:val="21"/>
+              </w:rPr>
+              <w:t>F</w:t>
+            </w:r>
+          </w:p>
+        </w:tc>
+      </w:tr>
+      <w:tr>
+        <w:trPr>
+          <w:jc w:val="center"/>
+        </w:trPr>
+        <w:tc>
+          <w:tcPr>
+            <w:tcW w:w="2235" w:type="dxa"/>
+          </w:tcPr>
+          <w:p>
+            <w:pPr>
+              <w:widowControl/>
+              <w:spacing w:line="360" w:lineRule="auto"/>
+              <w:jc w:val="left"/>
+              <w:rPr>
+                <w:rFonts w:ascii="Times New Roman" w:hAnsi="Times New Roman" w:cs="Times New Roman"/>
+                <w:szCs w:val="21"/>
+              </w:rPr>
+            </w:pPr>
+            <w:r>
+              <w:rPr>
+                <w:rFonts w:ascii="Times New Roman" w:hAnsi="Times New Roman" w:cs="Times New Roman"/>
+                <w:kern w:val="0"/>
+                <w:szCs w:val="21"/>
+              </w:rPr>
+              <w:t>x := y</w:t>
+            </w:r>
+          </w:p>
+        </w:tc>
+        <w:tc>
+          <w:tcPr>
+            <w:tcW w:w="1524" w:type="dxa"/>
+          </w:tcPr>
+          <w:p>
+            <w:pPr>
+              <w:autoSpaceDE w:val="0"/>
+              <w:autoSpaceDN w:val="0"/>
+              <w:adjustRightInd w:val="0"/>
+              <w:spacing w:line="360" w:lineRule="auto"/>
+              <w:jc w:val="left"/>
+              <w:rPr>
+                <w:rFonts w:ascii="Times New Roman" w:hAnsi="Times New Roman" w:cs="Times New Roman"/>
+                <w:kern w:val="0"/>
+                <w:szCs w:val="21"/>
+              </w:rPr>
+            </w:pPr>
+            <w:r>
+              <w:rPr>
+                <w:rFonts w:ascii="Times New Roman" w:hAnsiTheme="minorEastAsia" w:cs="Times New Roman"/>
+                <w:kern w:val="0"/>
+                <w:szCs w:val="21"/>
+              </w:rPr>
+              <w:t>赋值操作</w:t>
+            </w:r>
+          </w:p>
+        </w:tc>
+        <w:tc>
+          <w:tcPr>
+            <w:tcW w:w="1278" w:type="dxa"/>
+          </w:tcPr>
+          <w:p>
+            <w:pPr>
+              <w:autoSpaceDE w:val="0"/>
+              <w:autoSpaceDN w:val="0"/>
+              <w:adjustRightInd w:val="0"/>
+              <w:spacing w:line="360" w:lineRule="auto"/>
+              <w:jc w:val="left"/>
+              <w:rPr>
+                <w:rFonts w:ascii="Times New Roman" w:hAnsi="Times New Roman" w:cs="Times New Roman"/>
+                <w:kern w:val="0"/>
+                <w:szCs w:val="21"/>
+              </w:rPr>
+            </w:pPr>
+            <w:r>
+              <w:rPr>
+                <w:rFonts w:ascii="Times New Roman" w:hAnsi="Times New Roman" w:cs="Times New Roman"/>
+                <w:kern w:val="0"/>
+                <w:szCs w:val="21"/>
+              </w:rPr>
+              <w:t xml:space="preserve">ASSIGN </w:t>
+            </w:r>
+          </w:p>
+        </w:tc>
+        <w:tc>
+          <w:tcPr>
+            <w:tcW w:w="883" w:type="dxa"/>
+          </w:tcPr>
+          <w:p>
+            <w:pPr>
+              <w:autoSpaceDE w:val="0"/>
+              <w:autoSpaceDN w:val="0"/>
+              <w:adjustRightInd w:val="0"/>
+              <w:spacing w:line="360" w:lineRule="auto"/>
+              <w:jc w:val="left"/>
+              <w:rPr>
+                <w:rFonts w:ascii="Times New Roman" w:hAnsi="Times New Roman" w:cs="Times New Roman"/>
+                <w:kern w:val="0"/>
+                <w:szCs w:val="21"/>
+              </w:rPr>
+            </w:pPr>
+            <w:r>
+              <w:rPr>
+                <w:rFonts w:ascii="Times New Roman" w:hAnsi="Times New Roman" w:cs="Times New Roman"/>
+                <w:kern w:val="0"/>
+                <w:szCs w:val="21"/>
+              </w:rPr>
+              <w:t>X</w:t>
+            </w:r>
+          </w:p>
+        </w:tc>
+        <w:tc>
+          <w:tcPr>
+            <w:tcW w:w="851" w:type="dxa"/>
+          </w:tcPr>
+          <w:p>
+            <w:pPr>
+              <w:autoSpaceDE w:val="0"/>
+              <w:autoSpaceDN w:val="0"/>
+              <w:adjustRightInd w:val="0"/>
+              <w:spacing w:line="360" w:lineRule="auto"/>
+              <w:jc w:val="left"/>
+              <w:rPr>
+                <w:rFonts w:ascii="Times New Roman" w:hAnsi="Times New Roman" w:cs="Times New Roman"/>
+                <w:kern w:val="0"/>
+                <w:szCs w:val="21"/>
+              </w:rPr>
+            </w:pPr>
+          </w:p>
+        </w:tc>
+        <w:tc>
+          <w:tcPr>
+            <w:tcW w:w="1134" w:type="dxa"/>
+          </w:tcPr>
+          <w:p>
+            <w:pPr>
+              <w:rPr>
+                <w:rFonts w:ascii="Times New Roman" w:hAnsi="Times New Roman" w:cs="Times New Roman"/>
+              </w:rPr>
+            </w:pPr>
+            <w:r>
+              <w:rPr>
+                <w:rFonts w:ascii="Times New Roman" w:hAnsi="Times New Roman" w:cs="Times New Roman"/>
+                <w:kern w:val="0"/>
+                <w:szCs w:val="21"/>
+              </w:rPr>
+              <w:t>X</w:t>
+            </w:r>
+          </w:p>
+        </w:tc>
+      </w:tr>
+      <w:tr>
+        <w:trPr>
+          <w:jc w:val="center"/>
+        </w:trPr>
+        <w:tc>
+          <w:tcPr>
+            <w:tcW w:w="2235" w:type="dxa"/>
+          </w:tcPr>
+          <w:p>
+            <w:pPr>
+              <w:widowControl/>
+              <w:spacing w:line="360" w:lineRule="auto"/>
+              <w:jc w:val="left"/>
+              <w:rPr>
+                <w:rFonts w:ascii="Times New Roman" w:hAnsi="Times New Roman" w:cs="Times New Roman"/>
+                <w:szCs w:val="21"/>
+              </w:rPr>
+            </w:pPr>
+            <w:r>
+              <w:rPr>
+                <w:rFonts w:ascii="Times New Roman" w:hAnsi="Times New Roman" w:cs="Times New Roman"/>
+                <w:kern w:val="0"/>
+                <w:szCs w:val="21"/>
+              </w:rPr>
+              <w:t>x := y + z</w:t>
+            </w:r>
+          </w:p>
+        </w:tc>
+        <w:tc>
+          <w:tcPr>
+            <w:tcW w:w="1524" w:type="dxa"/>
+          </w:tcPr>
+          <w:p>
+            <w:pPr>
+              <w:autoSpaceDE w:val="0"/>
+              <w:autoSpaceDN w:val="0"/>
+              <w:adjustRightInd w:val="0"/>
+              <w:spacing w:line="360" w:lineRule="auto"/>
+              <w:jc w:val="left"/>
+              <w:rPr>
+                <w:rFonts w:ascii="Times New Roman" w:hAnsi="Times New Roman" w:cs="Times New Roman"/>
+                <w:kern w:val="0"/>
+                <w:szCs w:val="21"/>
+              </w:rPr>
+            </w:pPr>
+            <w:r>
+              <w:rPr>
+                <w:rFonts w:ascii="Times New Roman" w:hAnsiTheme="minorEastAsia" w:cs="Times New Roman"/>
+                <w:kern w:val="0"/>
+                <w:szCs w:val="21"/>
+              </w:rPr>
+              <w:t>加法操作</w:t>
+            </w:r>
+          </w:p>
+        </w:tc>
+        <w:tc>
+          <w:tcPr>
+            <w:tcW w:w="1278" w:type="dxa"/>
+          </w:tcPr>
+          <w:p>
+            <w:pPr>
+              <w:autoSpaceDE w:val="0"/>
+              <w:autoSpaceDN w:val="0"/>
+              <w:adjustRightInd w:val="0"/>
+              <w:spacing w:line="360" w:lineRule="auto"/>
+              <w:jc w:val="left"/>
+              <w:rPr>
+                <w:rFonts w:ascii="Times New Roman" w:hAnsi="Times New Roman" w:cs="Times New Roman"/>
+                <w:kern w:val="0"/>
+                <w:szCs w:val="21"/>
+              </w:rPr>
+            </w:pPr>
+            <w:r>
+              <w:rPr>
+                <w:rFonts w:ascii="Times New Roman" w:hAnsi="Times New Roman" w:cs="Times New Roman"/>
+                <w:kern w:val="0"/>
+                <w:szCs w:val="21"/>
+              </w:rPr>
+              <w:t>PLUS</w:t>
+            </w:r>
+          </w:p>
+        </w:tc>
+        <w:tc>
+          <w:tcPr>
+            <w:tcW w:w="883" w:type="dxa"/>
+          </w:tcPr>
+          <w:p>
+            <w:pPr>
+              <w:autoSpaceDE w:val="0"/>
+              <w:autoSpaceDN w:val="0"/>
+              <w:adjustRightInd w:val="0"/>
+              <w:spacing w:line="360" w:lineRule="auto"/>
+              <w:jc w:val="left"/>
+              <w:rPr>
+                <w:rFonts w:ascii="Times New Roman" w:hAnsi="Times New Roman" w:cs="Times New Roman"/>
+                <w:kern w:val="0"/>
+                <w:szCs w:val="21"/>
+              </w:rPr>
+            </w:pPr>
+            <w:r>
+              <w:rPr>
+                <w:rFonts w:ascii="Times New Roman" w:hAnsi="Times New Roman" w:cs="Times New Roman"/>
+                <w:kern w:val="0"/>
+                <w:szCs w:val="21"/>
+              </w:rPr>
+              <w:t>Y</w:t>
+            </w:r>
+          </w:p>
+        </w:tc>
+        <w:tc>
+          <w:tcPr>
+            <w:tcW w:w="851" w:type="dxa"/>
+          </w:tcPr>
+          <w:p>
+            <w:pPr>
+              <w:autoSpaceDE w:val="0"/>
+              <w:autoSpaceDN w:val="0"/>
+              <w:adjustRightInd w:val="0"/>
+              <w:spacing w:line="360" w:lineRule="auto"/>
+              <w:jc w:val="left"/>
+              <w:rPr>
+                <w:rFonts w:ascii="Times New Roman" w:hAnsi="Times New Roman" w:cs="Times New Roman"/>
+                <w:kern w:val="0"/>
+                <w:szCs w:val="21"/>
+              </w:rPr>
+            </w:pPr>
+            <w:r>
+              <w:rPr>
+                <w:rFonts w:ascii="Times New Roman" w:hAnsi="Times New Roman" w:cs="Times New Roman"/>
+                <w:kern w:val="0"/>
+                <w:szCs w:val="21"/>
+              </w:rPr>
+              <w:t>Z</w:t>
+            </w:r>
+          </w:p>
+        </w:tc>
+        <w:tc>
+          <w:tcPr>
+            <w:tcW w:w="1134" w:type="dxa"/>
+          </w:tcPr>
+          <w:p>
+            <w:pPr>
+              <w:rPr>
+                <w:rFonts w:ascii="Times New Roman" w:hAnsi="Times New Roman" w:cs="Times New Roman"/>
+              </w:rPr>
+            </w:pPr>
+            <w:r>
+              <w:rPr>
+                <w:rFonts w:ascii="Times New Roman" w:hAnsi="Times New Roman" w:cs="Times New Roman"/>
+                <w:kern w:val="0"/>
+                <w:szCs w:val="21"/>
+              </w:rPr>
+              <w:t>X</w:t>
+            </w:r>
+          </w:p>
+        </w:tc>
+      </w:tr>
+      <w:tr>
+        <w:trPr>
+          <w:jc w:val="center"/>
+        </w:trPr>
+        <w:tc>
+          <w:tcPr>
+            <w:tcW w:w="2235" w:type="dxa"/>
+          </w:tcPr>
+          <w:p>
+            <w:pPr>
+              <w:widowControl/>
+              <w:spacing w:line="360" w:lineRule="auto"/>
+              <w:jc w:val="left"/>
+              <w:rPr>
+                <w:rFonts w:ascii="Times New Roman" w:hAnsi="Times New Roman" w:cs="Times New Roman"/>
+                <w:szCs w:val="21"/>
+              </w:rPr>
+            </w:pPr>
+            <w:r>
+              <w:rPr>
+                <w:rFonts w:ascii="Times New Roman" w:hAnsi="Times New Roman" w:cs="Times New Roman"/>
+                <w:kern w:val="0"/>
+                <w:szCs w:val="21"/>
+              </w:rPr>
+              <w:t>x := y - z</w:t>
+            </w:r>
+          </w:p>
+        </w:tc>
+        <w:tc>
+          <w:tcPr>
+            <w:tcW w:w="1524" w:type="dxa"/>
+          </w:tcPr>
+          <w:p>
+            <w:pPr>
+              <w:widowControl/>
+              <w:spacing w:line="360" w:lineRule="auto"/>
+              <w:jc w:val="left"/>
+              <w:rPr>
+                <w:rFonts w:ascii="Times New Roman" w:hAnsi="Times New Roman" w:cs="Times New Roman"/>
+                <w:szCs w:val="21"/>
+              </w:rPr>
+            </w:pPr>
+            <w:r>
+              <w:rPr>
+                <w:rFonts w:ascii="Times New Roman" w:hAnsiTheme="minorEastAsia" w:cs="Times New Roman"/>
+                <w:szCs w:val="21"/>
+              </w:rPr>
+              <w:t>减法操作</w:t>
+            </w:r>
+          </w:p>
+        </w:tc>
+        <w:tc>
+          <w:tcPr>
+            <w:tcW w:w="1278" w:type="dxa"/>
+          </w:tcPr>
+          <w:p>
+            <w:pPr>
+              <w:widowControl/>
+              <w:spacing w:line="360" w:lineRule="auto"/>
+              <w:jc w:val="left"/>
+              <w:rPr>
+                <w:rFonts w:ascii="Times New Roman" w:hAnsi="Times New Roman" w:cs="Times New Roman"/>
+                <w:szCs w:val="21"/>
+              </w:rPr>
+            </w:pPr>
+            <w:r>
+              <w:rPr>
+                <w:rFonts w:ascii="Times New Roman" w:hAnsi="Times New Roman" w:cs="Times New Roman"/>
+                <w:szCs w:val="21"/>
+              </w:rPr>
+              <w:t>MINUS</w:t>
+            </w:r>
+          </w:p>
+        </w:tc>
+        <w:tc>
+          <w:tcPr>
+            <w:tcW w:w="883" w:type="dxa"/>
+          </w:tcPr>
+          <w:p>
+            <w:pPr>
+              <w:widowControl/>
+              <w:spacing w:line="360" w:lineRule="auto"/>
+              <w:jc w:val="left"/>
+              <w:rPr>
+                <w:rFonts w:ascii="Times New Roman" w:hAnsi="Times New Roman" w:cs="Times New Roman"/>
+                <w:szCs w:val="21"/>
+              </w:rPr>
+            </w:pPr>
+            <w:r>
+              <w:rPr>
+                <w:rFonts w:ascii="Times New Roman" w:hAnsi="Times New Roman" w:cs="Times New Roman"/>
+                <w:szCs w:val="21"/>
+              </w:rPr>
+              <w:t>Y</w:t>
+            </w:r>
+          </w:p>
+        </w:tc>
+        <w:tc>
+          <w:tcPr>
+            <w:tcW w:w="851" w:type="dxa"/>
+          </w:tcPr>
+          <w:p>
+            <w:pPr>
+              <w:widowControl/>
+              <w:spacing w:line="360" w:lineRule="auto"/>
+              <w:jc w:val="left"/>
+              <w:rPr>
+                <w:rFonts w:ascii="Times New Roman" w:hAnsi="Times New Roman" w:cs="Times New Roman"/>
+                <w:szCs w:val="21"/>
+              </w:rPr>
+            </w:pPr>
+            <w:r>
+              <w:rPr>
+                <w:rFonts w:ascii="Times New Roman" w:hAnsi="Times New Roman" w:cs="Times New Roman"/>
+                <w:szCs w:val="21"/>
+              </w:rPr>
+              <w:t>Z</w:t>
+            </w:r>
+          </w:p>
+        </w:tc>
+        <w:tc>
+          <w:tcPr>
+            <w:tcW w:w="1134" w:type="dxa"/>
+          </w:tcPr>
+          <w:p>
+            <w:pPr>
+              <w:rPr>
+                <w:rFonts w:ascii="Times New Roman" w:hAnsi="Times New Roman" w:cs="Times New Roman"/>
+              </w:rPr>
+            </w:pPr>
+            <w:r>
+              <w:rPr>
+                <w:rFonts w:ascii="Times New Roman" w:hAnsi="Times New Roman" w:cs="Times New Roman"/>
+                <w:kern w:val="0"/>
+                <w:szCs w:val="21"/>
+              </w:rPr>
+              <w:t>X</w:t>
+            </w:r>
+          </w:p>
+        </w:tc>
+      </w:tr>
+      <w:tr>
+        <w:trPr>
+          <w:jc w:val="center"/>
+        </w:trPr>
+        <w:tc>
+          <w:tcPr>
+            <w:tcW w:w="2235" w:type="dxa"/>
+          </w:tcPr>
+          <w:p>
+            <w:pPr>
+              <w:widowControl/>
+              <w:spacing w:line="360" w:lineRule="auto"/>
+              <w:jc w:val="left"/>
+              <w:rPr>
+                <w:rFonts w:ascii="Times New Roman" w:hAnsi="Times New Roman" w:cs="Times New Roman"/>
+                <w:szCs w:val="21"/>
+              </w:rPr>
+            </w:pPr>
+            <w:r>
+              <w:rPr>
+                <w:rFonts w:ascii="Times New Roman" w:hAnsi="Times New Roman" w:cs="Times New Roman"/>
+                <w:kern w:val="0"/>
+                <w:szCs w:val="21"/>
+              </w:rPr>
+              <w:t>x := y * z</w:t>
+            </w:r>
+          </w:p>
+        </w:tc>
+        <w:tc>
+          <w:tcPr>
+            <w:tcW w:w="1524" w:type="dxa"/>
+          </w:tcPr>
+          <w:p>
+            <w:pPr>
+              <w:widowControl/>
+              <w:spacing w:line="360" w:lineRule="auto"/>
+              <w:jc w:val="left"/>
+              <w:rPr>
+                <w:rFonts w:ascii="Times New Roman" w:hAnsi="Times New Roman" w:cs="Times New Roman"/>
+                <w:szCs w:val="21"/>
+              </w:rPr>
+            </w:pPr>
+            <w:r>
+              <w:rPr>
+                <w:rFonts w:ascii="Times New Roman" w:hAnsiTheme="minorEastAsia" w:cs="Times New Roman"/>
+                <w:szCs w:val="21"/>
+              </w:rPr>
+              <w:t>乘法操作</w:t>
+            </w:r>
+          </w:p>
+        </w:tc>
+        <w:tc>
+          <w:tcPr>
+            <w:tcW w:w="1278" w:type="dxa"/>
+          </w:tcPr>
+          <w:p>
+            <w:pPr>
+              <w:widowControl/>
+              <w:spacing w:line="360" w:lineRule="auto"/>
+              <w:jc w:val="left"/>
+              <w:rPr>
+                <w:rFonts w:ascii="Times New Roman" w:hAnsi="Times New Roman" w:cs="Times New Roman"/>
+                <w:szCs w:val="21"/>
+              </w:rPr>
+            </w:pPr>
+            <w:r>
+              <w:rPr>
+                <w:rFonts w:ascii="Times New Roman" w:hAnsi="Times New Roman" w:cs="Times New Roman" w:hint="eastAsia"/>
+                <w:szCs w:val="21"/>
+              </w:rPr>
+              <w:t>MULT</w:t>
+            </w:r>
+          </w:p>
+        </w:tc>
+        <w:tc>
+          <w:tcPr>
+            <w:tcW w:w="883" w:type="dxa"/>
+          </w:tcPr>
+          <w:p>
+            <w:pPr>
+              <w:widowControl/>
+              <w:spacing w:line="360" w:lineRule="auto"/>
+              <w:jc w:val="left"/>
+              <w:rPr>
+                <w:rFonts w:ascii="Times New Roman" w:hAnsi="Times New Roman" w:cs="Times New Roman"/>
+                <w:szCs w:val="21"/>
+              </w:rPr>
+            </w:pPr>
+            <w:r>
+              <w:rPr>
+                <w:rFonts w:ascii="Times New Roman" w:hAnsi="Times New Roman" w:cs="Times New Roman"/>
+                <w:szCs w:val="21"/>
+              </w:rPr>
+              <w:t>Y</w:t>
+            </w:r>
+          </w:p>
+        </w:tc>
+        <w:tc>
+          <w:tcPr>
+            <w:tcW w:w="851" w:type="dxa"/>
+          </w:tcPr>
+          <w:p>
+            <w:pPr>
+              <w:widowControl/>
+              <w:spacing w:line="360" w:lineRule="auto"/>
+              <w:jc w:val="left"/>
+              <w:rPr>
+                <w:rFonts w:ascii="Times New Roman" w:hAnsi="Times New Roman" w:cs="Times New Roman"/>
+                <w:szCs w:val="21"/>
+              </w:rPr>
+            </w:pPr>
+            <w:r>
+              <w:rPr>
+                <w:rFonts w:ascii="Times New Roman" w:hAnsi="Times New Roman" w:cs="Times New Roman"/>
+                <w:szCs w:val="21"/>
+              </w:rPr>
+              <w:t>Z</w:t>
+            </w:r>
+          </w:p>
+        </w:tc>
+        <w:tc>
+          <w:tcPr>
+            <w:tcW w:w="1134" w:type="dxa"/>
+          </w:tcPr>
+          <w:p>
+            <w:pPr>
+              <w:rPr>
+                <w:rFonts w:ascii="Times New Roman" w:hAnsi="Times New Roman" w:cs="Times New Roman"/>
+              </w:rPr>
+            </w:pPr>
+            <w:r>
+              <w:rPr>
+                <w:rFonts w:ascii="Times New Roman" w:hAnsi="Times New Roman" w:cs="Times New Roman"/>
+                <w:kern w:val="0"/>
+                <w:szCs w:val="21"/>
+              </w:rPr>
+              <w:t>X</w:t>
+            </w:r>
+          </w:p>
+        </w:tc>
+      </w:tr>
+      <w:tr>
+        <w:trPr>
+          <w:jc w:val="center"/>
+        </w:trPr>
+        <w:tc>
+          <w:tcPr>
+            <w:tcW w:w="2235" w:type="dxa"/>
+          </w:tcPr>
+          <w:p>
+            <w:pPr>
+              <w:widowControl/>
+              <w:spacing w:line="360" w:lineRule="auto"/>
+              <w:jc w:val="left"/>
+              <w:rPr>
+                <w:rFonts w:ascii="Times New Roman" w:hAnsi="Times New Roman" w:cs="Times New Roman"/>
+                <w:szCs w:val="21"/>
+              </w:rPr>
+            </w:pPr>
+            <w:r>
+              <w:rPr>
+                <w:rFonts w:ascii="Times New Roman" w:hAnsi="Times New Roman" w:cs="Times New Roman"/>
+                <w:kern w:val="0"/>
+                <w:szCs w:val="21"/>
+              </w:rPr>
+              <w:t>x := y / z</w:t>
+            </w:r>
+          </w:p>
+        </w:tc>
+        <w:tc>
+          <w:tcPr>
+            <w:tcW w:w="1524" w:type="dxa"/>
+          </w:tcPr>
+          <w:p>
+            <w:pPr>
+              <w:widowControl/>
+              <w:spacing w:line="360" w:lineRule="auto"/>
+              <w:jc w:val="left"/>
+              <w:rPr>
+                <w:rFonts w:ascii="Times New Roman" w:hAnsi="Times New Roman" w:cs="Times New Roman"/>
+                <w:szCs w:val="21"/>
+              </w:rPr>
+            </w:pPr>
+            <w:r>
+              <w:rPr>
+                <w:rFonts w:ascii="Times New Roman" w:hAnsiTheme="minorEastAsia" w:cs="Times New Roman"/>
+                <w:szCs w:val="21"/>
+              </w:rPr>
+              <w:t>除法操作</w:t>
+            </w:r>
+          </w:p>
+        </w:tc>
+        <w:tc>
+          <w:tcPr>
+            <w:tcW w:w="1278" w:type="dxa"/>
+          </w:tcPr>
+          <w:p>
+            <w:pPr>
+              <w:widowControl/>
+              <w:spacing w:line="360" w:lineRule="auto"/>
+              <w:jc w:val="left"/>
+              <w:rPr>
+                <w:rFonts w:ascii="Times New Roman" w:hAnsi="Times New Roman" w:cs="Times New Roman"/>
+                <w:szCs w:val="21"/>
+              </w:rPr>
+            </w:pPr>
+            <w:r>
+              <w:rPr>
+                <w:rFonts w:ascii="Times New Roman" w:hAnsi="Times New Roman" w:cs="Times New Roman"/>
+                <w:szCs w:val="21"/>
+              </w:rPr>
+              <w:t>DIV</w:t>
+            </w:r>
+          </w:p>
+        </w:tc>
+        <w:tc>
+          <w:tcPr>
+            <w:tcW w:w="883" w:type="dxa"/>
+          </w:tcPr>
+          <w:p>
+            <w:pPr>
+              <w:widowControl/>
+              <w:spacing w:line="360" w:lineRule="auto"/>
+              <w:jc w:val="left"/>
+              <w:rPr>
+                <w:rFonts w:ascii="Times New Roman" w:hAnsi="Times New Roman" w:cs="Times New Roman"/>
+                <w:szCs w:val="21"/>
+              </w:rPr>
+            </w:pPr>
+            <w:r>
+              <w:rPr>
+                <w:rFonts w:ascii="Times New Roman" w:hAnsi="Times New Roman" w:cs="Times New Roman"/>
+                <w:szCs w:val="21"/>
+              </w:rPr>
+              <w:t>Y</w:t>
+            </w:r>
+          </w:p>
+        </w:tc>
+        <w:tc>
+          <w:tcPr>
+            <w:tcW w:w="851" w:type="dxa"/>
+          </w:tcPr>
+          <w:p>
+            <w:pPr>
+              <w:widowControl/>
+              <w:spacing w:line="360" w:lineRule="auto"/>
+              <w:jc w:val="left"/>
+              <w:rPr>
+                <w:rFonts w:ascii="Times New Roman" w:hAnsi="Times New Roman" w:cs="Times New Roman"/>
+                <w:szCs w:val="21"/>
+              </w:rPr>
+            </w:pPr>
+            <w:r>
+              <w:rPr>
+                <w:rFonts w:ascii="Times New Roman" w:hAnsi="Times New Roman" w:cs="Times New Roman"/>
+                <w:szCs w:val="21"/>
+              </w:rPr>
+              <w:t>Z</w:t>
+            </w:r>
+          </w:p>
+        </w:tc>
+        <w:tc>
+          <w:tcPr>
+            <w:tcW w:w="1134" w:type="dxa"/>
+          </w:tcPr>
+          <w:p>
+            <w:pPr>
+              <w:rPr>
+                <w:rFonts w:ascii="Times New Roman" w:hAnsi="Times New Roman" w:cs="Times New Roman"/>
+              </w:rPr>
+            </w:pPr>
+            <w:r>
+              <w:rPr>
+                <w:rFonts w:ascii="Times New Roman" w:hAnsi="Times New Roman" w:cs="Times New Roman"/>
+                <w:kern w:val="0"/>
+                <w:szCs w:val="21"/>
+              </w:rPr>
+              <w:t>X</w:t>
+            </w:r>
+          </w:p>
+        </w:tc>
+      </w:tr>
+      <w:tr>
+        <w:trPr>
+          <w:jc w:val="center"/>
+        </w:trPr>
+        <w:tc>
+          <w:tcPr>
+            <w:tcW w:w="2235" w:type="dxa"/>
+          </w:tcPr>
+          <w:p>
+            <w:pPr>
+              <w:widowControl/>
+              <w:spacing w:line="360" w:lineRule="auto"/>
+              <w:jc w:val="left"/>
+              <w:rPr>
+                <w:rFonts w:ascii="Times New Roman" w:hAnsi="Times New Roman" w:cs="Times New Roman"/>
+                <w:szCs w:val="21"/>
+              </w:rPr>
+            </w:pPr>
+            <w:r>
+              <w:rPr>
+                <w:rFonts w:ascii="Times New Roman" w:hAnsi="Times New Roman" w:cs="Times New Roman"/>
+                <w:szCs w:val="21"/>
+              </w:rPr>
+              <w:t>GOTO x</w:t>
+            </w:r>
+          </w:p>
+        </w:tc>
+        <w:tc>
+          <w:tcPr>
+            <w:tcW w:w="1524" w:type="dxa"/>
+          </w:tcPr>
+          <w:p>
+            <w:pPr>
+              <w:widowControl/>
+              <w:spacing w:line="360" w:lineRule="auto"/>
+              <w:jc w:val="left"/>
+              <w:rPr>
+                <w:rFonts w:ascii="Times New Roman" w:hAnsi="Times New Roman" w:cs="Times New Roman"/>
+                <w:szCs w:val="21"/>
+              </w:rPr>
+            </w:pPr>
+            <w:r>
+              <w:rPr>
+                <w:rFonts w:ascii="Times New Roman" w:hAnsiTheme="minorEastAsia" w:cs="Times New Roman"/>
+                <w:szCs w:val="21"/>
+              </w:rPr>
+              <w:t>无条件转移</w:t>
+            </w:r>
+          </w:p>
+        </w:tc>
+        <w:tc>
+          <w:tcPr>
+            <w:tcW w:w="1278" w:type="dxa"/>
+          </w:tcPr>
+          <w:p>
+            <w:pPr>
+              <w:widowControl/>
+              <w:spacing w:line="360" w:lineRule="auto"/>
+              <w:jc w:val="left"/>
+              <w:rPr>
+                <w:rFonts w:ascii="Times New Roman" w:hAnsi="Times New Roman" w:cs="Times New Roman"/>
+                <w:szCs w:val="21"/>
+              </w:rPr>
+            </w:pPr>
+            <w:r>
+              <w:rPr>
+                <w:rFonts w:ascii="Times New Roman" w:hAnsi="Times New Roman" w:cs="Times New Roman"/>
+                <w:szCs w:val="21"/>
+              </w:rPr>
+              <w:t>GOTO</w:t>
+            </w:r>
+          </w:p>
+        </w:tc>
+        <w:tc>
+          <w:tcPr>
+            <w:tcW w:w="883" w:type="dxa"/>
+          </w:tcPr>
+          <w:p>
+            <w:pPr>
+              <w:widowControl/>
+              <w:spacing w:line="360" w:lineRule="auto"/>
+              <w:jc w:val="left"/>
+              <w:rPr>
+                <w:rFonts w:ascii="Times New Roman" w:hAnsi="Times New Roman" w:cs="Times New Roman"/>
+                <w:szCs w:val="21"/>
+              </w:rPr>
+            </w:pPr>
+          </w:p>
+        </w:tc>
+        <w:tc>
+          <w:tcPr>
+            <w:tcW w:w="851" w:type="dxa"/>
+          </w:tcPr>
+          <w:p>
+            <w:pPr>
+              <w:widowControl/>
+              <w:spacing w:line="360" w:lineRule="auto"/>
+              <w:jc w:val="left"/>
+              <w:rPr>
+                <w:rFonts w:ascii="Times New Roman" w:hAnsi="Times New Roman" w:cs="Times New Roman"/>
+                <w:szCs w:val="21"/>
+              </w:rPr>
+            </w:pPr>
+          </w:p>
+        </w:tc>
+        <w:tc>
+          <w:tcPr>
+            <w:tcW w:w="1134" w:type="dxa"/>
+          </w:tcPr>
+          <w:p>
+            <w:pPr>
+              <w:widowControl/>
+              <w:spacing w:line="360" w:lineRule="auto"/>
+              <w:jc w:val="left"/>
+              <w:rPr>
+                <w:rFonts w:ascii="Times New Roman" w:hAnsi="Times New Roman" w:cs="Times New Roman"/>
+                <w:szCs w:val="21"/>
+              </w:rPr>
+            </w:pPr>
+            <w:r>
+              <w:rPr>
+                <w:rFonts w:ascii="Times New Roman" w:hAnsi="Times New Roman" w:cs="Times New Roman"/>
+                <w:szCs w:val="21"/>
+              </w:rPr>
+              <w:t>X</w:t>
+            </w:r>
+          </w:p>
+        </w:tc>
+      </w:tr>
+      <w:tr>
+        <w:trPr>
+          <w:jc w:val="center"/>
+        </w:trPr>
+        <w:tc>
+          <w:tcPr>
+            <w:tcW w:w="2235" w:type="dxa"/>
+          </w:tcPr>
+          <w:p>
+            <w:pPr>
+              <w:widowControl/>
+              <w:spacing w:line="360" w:lineRule="auto"/>
+              <w:jc w:val="left"/>
+              <w:rPr>
+                <w:rFonts w:ascii="Times New Roman" w:hAnsi="Times New Roman" w:cs="Times New Roman"/>
+                <w:szCs w:val="21"/>
+              </w:rPr>
+            </w:pPr>
+            <w:r>
+              <w:rPr>
+                <w:rFonts w:ascii="Times New Roman" w:hAnsi="Times New Roman" w:cs="Times New Roman"/>
+                <w:szCs w:val="21"/>
+              </w:rPr>
+              <w:t>IF x [</w:t>
+            </w:r>
+            <w:proofErr w:type="spellStart"/>
+            <w:r>
+              <w:rPr>
+                <w:rFonts w:ascii="Times New Roman" w:hAnsi="Times New Roman" w:cs="Times New Roman"/>
+                <w:szCs w:val="21"/>
+              </w:rPr>
+              <w:t>relop</w:t>
+            </w:r>
+            <w:proofErr w:type="spellEnd"/>
+            <w:r>
+              <w:rPr>
+                <w:rFonts w:ascii="Times New Roman" w:hAnsi="Times New Roman" w:cs="Times New Roman"/>
+                <w:szCs w:val="21"/>
+              </w:rPr>
+              <w:t>] y GOTO z</w:t>
+            </w:r>
+          </w:p>
+        </w:tc>
+        <w:tc>
+          <w:tcPr>
+            <w:tcW w:w="1524" w:type="dxa"/>
+          </w:tcPr>
+          <w:p>
+            <w:pPr>
+              <w:widowControl/>
+              <w:spacing w:line="360" w:lineRule="auto"/>
+              <w:jc w:val="left"/>
+              <w:rPr>
+                <w:rFonts w:ascii="Times New Roman" w:hAnsi="Times New Roman" w:cs="Times New Roman"/>
+                <w:szCs w:val="21"/>
+              </w:rPr>
+            </w:pPr>
+            <w:r>
+              <w:rPr>
+                <w:rFonts w:ascii="Times New Roman" w:hAnsiTheme="minorEastAsia" w:cs="Times New Roman"/>
+                <w:szCs w:val="21"/>
+              </w:rPr>
+              <w:t>条件转移</w:t>
+            </w:r>
+          </w:p>
+        </w:tc>
+        <w:tc>
+          <w:tcPr>
+            <w:tcW w:w="1278" w:type="dxa"/>
+          </w:tcPr>
+          <w:p>
+            <w:pPr>
+              <w:widowControl/>
+              <w:spacing w:line="360" w:lineRule="auto"/>
+              <w:jc w:val="left"/>
+              <w:rPr>
+                <w:rFonts w:ascii="Times New Roman" w:hAnsi="Times New Roman" w:cs="Times New Roman"/>
+                <w:szCs w:val="21"/>
+              </w:rPr>
+            </w:pPr>
+            <w:r>
+              <w:rPr>
+                <w:rFonts w:ascii="Times New Roman" w:hAnsi="Times New Roman" w:cs="Times New Roman"/>
+                <w:szCs w:val="21"/>
+              </w:rPr>
+              <w:t>[</w:t>
+            </w:r>
+            <w:proofErr w:type="spellStart"/>
+            <w:r>
+              <w:rPr>
+                <w:rFonts w:ascii="Times New Roman" w:hAnsi="Times New Roman" w:cs="Times New Roman"/>
+                <w:szCs w:val="21"/>
+              </w:rPr>
+              <w:t>relop</w:t>
+            </w:r>
+            <w:proofErr w:type="spellEnd"/>
+            <w:r>
+              <w:rPr>
+                <w:rFonts w:ascii="Times New Roman" w:hAnsi="Times New Roman" w:cs="Times New Roman"/>
+                <w:szCs w:val="21"/>
+              </w:rPr>
+              <w:t>]</w:t>
+            </w:r>
+          </w:p>
+        </w:tc>
+        <w:tc>
+          <w:tcPr>
+            <w:tcW w:w="883" w:type="dxa"/>
+          </w:tcPr>
+          <w:p>
+            <w:pPr>
+              <w:widowControl/>
+              <w:spacing w:line="360" w:lineRule="auto"/>
+              <w:jc w:val="left"/>
+              <w:rPr>
+                <w:rFonts w:ascii="Times New Roman" w:hAnsi="Times New Roman" w:cs="Times New Roman"/>
+                <w:szCs w:val="21"/>
+              </w:rPr>
+            </w:pPr>
+            <w:r>
+              <w:rPr>
+                <w:rFonts w:ascii="Times New Roman" w:hAnsi="Times New Roman" w:cs="Times New Roman"/>
+                <w:szCs w:val="21"/>
+              </w:rPr>
+              <w:t>X</w:t>
+            </w:r>
+          </w:p>
+        </w:tc>
+        <w:tc>
+          <w:tcPr>
+            <w:tcW w:w="851" w:type="dxa"/>
+          </w:tcPr>
+          <w:p>
+            <w:pPr>
+              <w:widowControl/>
+              <w:spacing w:line="360" w:lineRule="auto"/>
+              <w:jc w:val="left"/>
+              <w:rPr>
+                <w:rFonts w:ascii="Times New Roman" w:hAnsi="Times New Roman" w:cs="Times New Roman"/>
+                <w:szCs w:val="21"/>
+              </w:rPr>
+            </w:pPr>
+            <w:r>
+              <w:rPr>
+                <w:rFonts w:ascii="Times New Roman" w:hAnsi="Times New Roman" w:cs="Times New Roman"/>
+                <w:szCs w:val="21"/>
+              </w:rPr>
+              <w:t>Y</w:t>
+            </w:r>
+          </w:p>
+        </w:tc>
+        <w:tc>
+          <w:tcPr>
+            <w:tcW w:w="1134" w:type="dxa"/>
+          </w:tcPr>
+          <w:p>
+            <w:pPr>
+              <w:widowControl/>
+              <w:spacing w:line="360" w:lineRule="auto"/>
+              <w:jc w:val="left"/>
+              <w:rPr>
+                <w:rFonts w:ascii="Times New Roman" w:hAnsi="Times New Roman" w:cs="Times New Roman"/>
+                <w:szCs w:val="21"/>
+              </w:rPr>
+            </w:pPr>
+            <w:r>
+              <w:rPr>
+                <w:rFonts w:ascii="Times New Roman" w:hAnsi="Times New Roman" w:cs="Times New Roman"/>
+                <w:szCs w:val="21"/>
+              </w:rPr>
+              <w:t>Z</w:t>
+            </w:r>
+          </w:p>
+        </w:tc>
+      </w:tr>
+      <w:tr>
+        <w:trPr>
+          <w:jc w:val="center"/>
+        </w:trPr>
+        <w:tc>
+          <w:tcPr>
+            <w:tcW w:w="2235" w:type="dxa"/>
+          </w:tcPr>
+          <w:p>
+            <w:pPr>
+              <w:widowControl/>
+              <w:spacing w:line="360" w:lineRule="auto"/>
+              <w:jc w:val="left"/>
+              <w:rPr>
+                <w:rFonts w:ascii="Times New Roman" w:hAnsi="Times New Roman" w:cs="Times New Roman"/>
+                <w:szCs w:val="21"/>
+              </w:rPr>
+            </w:pPr>
+            <w:r>
+              <w:rPr>
+                <w:rFonts w:ascii="Times New Roman" w:hAnsi="Times New Roman" w:cs="Times New Roman"/>
+                <w:szCs w:val="21"/>
+              </w:rPr>
+              <w:t>RETURN x</w:t>
+            </w:r>
+          </w:p>
+        </w:tc>
+        <w:tc>
+          <w:tcPr>
+            <w:tcW w:w="1524" w:type="dxa"/>
+          </w:tcPr>
+          <w:p>
+            <w:pPr>
+              <w:widowControl/>
+              <w:spacing w:line="360" w:lineRule="auto"/>
+              <w:jc w:val="left"/>
+              <w:rPr>
+                <w:rFonts w:ascii="Times New Roman" w:hAnsi="Times New Roman" w:cs="Times New Roman"/>
+                <w:szCs w:val="21"/>
+              </w:rPr>
+            </w:pPr>
+            <w:r>
+              <w:rPr>
+                <w:rFonts w:ascii="Times New Roman" w:hAnsiTheme="minorEastAsia" w:cs="Times New Roman"/>
+                <w:szCs w:val="21"/>
+              </w:rPr>
+              <w:t>返回语句</w:t>
+            </w:r>
+          </w:p>
+        </w:tc>
+        <w:tc>
+          <w:tcPr>
+            <w:tcW w:w="1278" w:type="dxa"/>
+          </w:tcPr>
+          <w:p>
+            <w:pPr>
+              <w:widowControl/>
+              <w:spacing w:line="360" w:lineRule="auto"/>
+              <w:jc w:val="left"/>
+              <w:rPr>
+                <w:rFonts w:ascii="Times New Roman" w:hAnsi="Times New Roman" w:cs="Times New Roman"/>
+                <w:szCs w:val="21"/>
+              </w:rPr>
+            </w:pPr>
+            <w:r>
+              <w:rPr>
+                <w:rFonts w:ascii="Times New Roman" w:hAnsi="Times New Roman" w:cs="Times New Roman"/>
+                <w:szCs w:val="21"/>
+              </w:rPr>
+              <w:t>RETURN</w:t>
+            </w:r>
+          </w:p>
+        </w:tc>
+        <w:tc>
+          <w:tcPr>
+            <w:tcW w:w="883" w:type="dxa"/>
+          </w:tcPr>
+          <w:p>
+            <w:pPr>
+              <w:widowControl/>
+              <w:spacing w:line="360" w:lineRule="auto"/>
+              <w:jc w:val="left"/>
+              <w:rPr>
+                <w:rFonts w:ascii="Times New Roman" w:hAnsi="Times New Roman" w:cs="Times New Roman"/>
+                <w:szCs w:val="21"/>
+              </w:rPr>
+            </w:pPr>
+          </w:p>
+        </w:tc>
+        <w:tc>
+          <w:tcPr>
+            <w:tcW w:w="851" w:type="dxa"/>
+          </w:tcPr>
+          <w:p>
+            <w:pPr>
+              <w:widowControl/>
+              <w:spacing w:line="360" w:lineRule="auto"/>
+              <w:jc w:val="left"/>
+              <w:rPr>
+                <w:rFonts w:ascii="Times New Roman" w:hAnsi="Times New Roman" w:cs="Times New Roman"/>
+                <w:szCs w:val="21"/>
+              </w:rPr>
+            </w:pPr>
+          </w:p>
+        </w:tc>
+        <w:tc>
+          <w:tcPr>
+            <w:tcW w:w="1134" w:type="dxa"/>
+          </w:tcPr>
+          <w:p>
+            <w:pPr>
+              <w:widowControl/>
+              <w:spacing w:line="360" w:lineRule="auto"/>
+              <w:jc w:val="left"/>
+              <w:rPr>
+                <w:rFonts w:ascii="Times New Roman" w:hAnsi="Times New Roman" w:cs="Times New Roman"/>
+                <w:szCs w:val="21"/>
+              </w:rPr>
+            </w:pPr>
+            <w:r>
+              <w:rPr>
+                <w:rFonts w:ascii="Times New Roman" w:hAnsi="Times New Roman" w:cs="Times New Roman"/>
+                <w:szCs w:val="21"/>
+              </w:rPr>
+              <w:t>X</w:t>
+            </w:r>
+          </w:p>
+        </w:tc>
+      </w:tr>
+      <w:tr>
+        <w:trPr>
+          <w:jc w:val="center"/>
+        </w:trPr>
+        <w:tc>
+          <w:tcPr>
+            <w:tcW w:w="2235" w:type="dxa"/>
+          </w:tcPr>
+          <w:p>
+            <w:pPr>
+              <w:widowControl/>
+              <w:spacing w:line="360" w:lineRule="auto"/>
+              <w:jc w:val="left"/>
+              <w:rPr>
+                <w:rFonts w:ascii="Times New Roman" w:hAnsi="Times New Roman" w:cs="Times New Roman"/>
+                <w:szCs w:val="21"/>
+              </w:rPr>
+            </w:pPr>
+            <w:r>
+              <w:rPr>
+                <w:rFonts w:ascii="Times New Roman" w:hAnsi="Times New Roman" w:cs="Times New Roman"/>
+                <w:szCs w:val="21"/>
+              </w:rPr>
+              <w:t>ARG x</w:t>
+            </w:r>
+          </w:p>
+        </w:tc>
+        <w:tc>
+          <w:tcPr>
+            <w:tcW w:w="1524" w:type="dxa"/>
+          </w:tcPr>
+          <w:p>
+            <w:pPr>
+              <w:widowControl/>
+              <w:spacing w:line="360" w:lineRule="auto"/>
+              <w:jc w:val="left"/>
+              <w:rPr>
+                <w:rFonts w:ascii="Times New Roman" w:hAnsi="Times New Roman" w:cs="Times New Roman"/>
+                <w:szCs w:val="21"/>
+              </w:rPr>
+            </w:pPr>
+            <w:r>
+              <w:rPr>
+                <w:rFonts w:ascii="Times New Roman" w:hAnsiTheme="minorEastAsia" w:cs="Times New Roman"/>
+                <w:szCs w:val="21"/>
+              </w:rPr>
+              <w:t>传实参</w:t>
+            </w:r>
+            <w:r>
+              <w:rPr>
+                <w:rFonts w:ascii="Times New Roman" w:hAnsi="Times New Roman" w:cs="Times New Roman"/>
+                <w:szCs w:val="21"/>
+              </w:rPr>
+              <w:t>x</w:t>
+            </w:r>
+          </w:p>
+        </w:tc>
+        <w:tc>
+          <w:tcPr>
+            <w:tcW w:w="1278" w:type="dxa"/>
+          </w:tcPr>
+          <w:p>
+            <w:pPr>
+              <w:widowControl/>
+              <w:spacing w:line="360" w:lineRule="auto"/>
+              <w:jc w:val="left"/>
+              <w:rPr>
+                <w:rFonts w:ascii="Times New Roman" w:hAnsi="Times New Roman" w:cs="Times New Roman"/>
+                <w:szCs w:val="21"/>
+              </w:rPr>
+            </w:pPr>
+            <w:r>
+              <w:rPr>
+                <w:rFonts w:ascii="Times New Roman" w:hAnsi="Times New Roman" w:cs="Times New Roman"/>
+                <w:szCs w:val="21"/>
+              </w:rPr>
+              <w:t>ARG</w:t>
+            </w:r>
+          </w:p>
+        </w:tc>
+        <w:tc>
+          <w:tcPr>
+            <w:tcW w:w="883" w:type="dxa"/>
+          </w:tcPr>
+          <w:p>
+            <w:pPr>
+              <w:widowControl/>
+              <w:spacing w:line="360" w:lineRule="auto"/>
+              <w:jc w:val="left"/>
+              <w:rPr>
+                <w:rFonts w:ascii="Times New Roman" w:hAnsi="Times New Roman" w:cs="Times New Roman"/>
+                <w:szCs w:val="21"/>
+              </w:rPr>
+            </w:pPr>
+          </w:p>
+        </w:tc>
+        <w:tc>
+          <w:tcPr>
+            <w:tcW w:w="851" w:type="dxa"/>
+          </w:tcPr>
+          <w:p>
+            <w:pPr>
+              <w:widowControl/>
+              <w:spacing w:line="360" w:lineRule="auto"/>
+              <w:jc w:val="left"/>
+              <w:rPr>
+                <w:rFonts w:ascii="Times New Roman" w:hAnsi="Times New Roman" w:cs="Times New Roman"/>
+                <w:szCs w:val="21"/>
+              </w:rPr>
+            </w:pPr>
+          </w:p>
+        </w:tc>
+        <w:tc>
+          <w:tcPr>
+            <w:tcW w:w="1134" w:type="dxa"/>
+          </w:tcPr>
+          <w:p>
+            <w:pPr>
+              <w:rPr>
+                <w:rFonts w:ascii="Times New Roman" w:hAnsi="Times New Roman" w:cs="Times New Roman"/>
+              </w:rPr>
+            </w:pPr>
+            <w:r>
+              <w:rPr>
+                <w:rFonts w:ascii="Times New Roman" w:hAnsi="Times New Roman" w:cs="Times New Roman"/>
+                <w:kern w:val="0"/>
+                <w:szCs w:val="21"/>
+              </w:rPr>
+              <w:t>X</w:t>
+            </w:r>
+          </w:p>
+        </w:tc>
+      </w:tr>
+      <w:tr>
+        <w:trPr>
+          <w:jc w:val="center"/>
+        </w:trPr>
+        <w:tc>
+          <w:tcPr>
+            <w:tcW w:w="2235" w:type="dxa"/>
+          </w:tcPr>
+          <w:p>
+            <w:pPr>
+              <w:widowControl/>
+              <w:spacing w:line="360" w:lineRule="auto"/>
+              <w:jc w:val="left"/>
+              <w:rPr>
+                <w:rFonts w:ascii="Times New Roman" w:hAnsi="Times New Roman" w:cs="Times New Roman"/>
+                <w:szCs w:val="21"/>
+              </w:rPr>
+            </w:pPr>
+            <w:r>
+              <w:rPr>
+                <w:rFonts w:ascii="Times New Roman" w:hAnsi="Times New Roman" w:cs="Times New Roman"/>
+                <w:szCs w:val="21"/>
+              </w:rPr>
+              <w:t>x:=CALL f</w:t>
+            </w:r>
+          </w:p>
+        </w:tc>
+        <w:tc>
+          <w:tcPr>
+            <w:tcW w:w="1524" w:type="dxa"/>
+          </w:tcPr>
+          <w:p>
+            <w:pPr>
+              <w:widowControl/>
+              <w:spacing w:line="360" w:lineRule="auto"/>
+              <w:jc w:val="left"/>
+              <w:rPr>
+                <w:rFonts w:ascii="Times New Roman" w:hAnsi="Times New Roman" w:cs="Times New Roman"/>
+                <w:szCs w:val="21"/>
+              </w:rPr>
+            </w:pPr>
+            <w:r>
+              <w:rPr>
+                <w:rFonts w:ascii="Times New Roman" w:hAnsiTheme="minorEastAsia" w:cs="Times New Roman"/>
+                <w:szCs w:val="21"/>
+              </w:rPr>
+              <w:t>调用函数</w:t>
+            </w:r>
+          </w:p>
+        </w:tc>
+        <w:tc>
+          <w:tcPr>
+            <w:tcW w:w="1278" w:type="dxa"/>
+          </w:tcPr>
+          <w:p>
+            <w:pPr>
+              <w:widowControl/>
+              <w:spacing w:line="360" w:lineRule="auto"/>
+              <w:jc w:val="left"/>
+              <w:rPr>
+                <w:rFonts w:ascii="Times New Roman" w:hAnsi="Times New Roman" w:cs="Times New Roman"/>
+                <w:szCs w:val="21"/>
+              </w:rPr>
+            </w:pPr>
+            <w:r>
+              <w:rPr>
+                <w:rFonts w:ascii="Times New Roman" w:hAnsi="Times New Roman" w:cs="Times New Roman"/>
+                <w:szCs w:val="21"/>
+              </w:rPr>
+              <w:t>CALL</w:t>
+            </w:r>
+          </w:p>
+        </w:tc>
+        <w:tc>
+          <w:tcPr>
+            <w:tcW w:w="883" w:type="dxa"/>
+          </w:tcPr>
+          <w:p>
+            <w:pPr>
+              <w:widowControl/>
+              <w:spacing w:line="360" w:lineRule="auto"/>
+              <w:jc w:val="left"/>
+              <w:rPr>
+                <w:rFonts w:ascii="Times New Roman" w:hAnsi="Times New Roman" w:cs="Times New Roman"/>
+                <w:szCs w:val="21"/>
+              </w:rPr>
+            </w:pPr>
+            <w:r>
+              <w:rPr>
+                <w:rFonts w:ascii="Times New Roman" w:hAnsi="Times New Roman" w:cs="Times New Roman"/>
+                <w:szCs w:val="21"/>
+              </w:rPr>
+              <w:t>F</w:t>
+            </w:r>
+          </w:p>
+        </w:tc>
+        <w:tc>
+          <w:tcPr>
+            <w:tcW w:w="851" w:type="dxa"/>
+          </w:tcPr>
+          <w:p>
+            <w:pPr>
+              <w:widowControl/>
+              <w:spacing w:line="360" w:lineRule="auto"/>
+              <w:jc w:val="left"/>
+              <w:rPr>
+                <w:rFonts w:ascii="Times New Roman" w:hAnsi="Times New Roman" w:cs="Times New Roman"/>
+                <w:szCs w:val="21"/>
+              </w:rPr>
+            </w:pPr>
+          </w:p>
+        </w:tc>
+        <w:tc>
+          <w:tcPr>
+            <w:tcW w:w="1134" w:type="dxa"/>
+          </w:tcPr>
+          <w:p>
+            <w:pPr>
+              <w:rPr>
+                <w:rFonts w:ascii="Times New Roman" w:hAnsi="Times New Roman" w:cs="Times New Roman"/>
+              </w:rPr>
+            </w:pPr>
+            <w:r>
+              <w:rPr>
+                <w:rFonts w:ascii="Times New Roman" w:hAnsi="Times New Roman" w:cs="Times New Roman"/>
+                <w:kern w:val="0"/>
+                <w:szCs w:val="21"/>
+              </w:rPr>
+              <w:t>X</w:t>
+            </w:r>
+          </w:p>
+        </w:tc>
+      </w:tr>
+      <w:tr>
+        <w:trPr>
+          <w:jc w:val="center"/>
+        </w:trPr>
+        <w:tc>
+          <w:tcPr>
+            <w:tcW w:w="2235" w:type="dxa"/>
+          </w:tcPr>
+          <w:p>
+            <w:pPr>
+              <w:widowControl/>
+              <w:spacing w:line="360" w:lineRule="auto"/>
+              <w:jc w:val="left"/>
+              <w:rPr>
+                <w:rFonts w:ascii="Times New Roman" w:hAnsi="Times New Roman" w:cs="Times New Roman"/>
+                <w:szCs w:val="21"/>
+              </w:rPr>
+            </w:pPr>
+            <w:r>
+              <w:rPr>
+                <w:rFonts w:ascii="Times New Roman" w:hAnsi="Times New Roman" w:cs="Times New Roman"/>
+                <w:szCs w:val="21"/>
+              </w:rPr>
+              <w:t>PARAM x</w:t>
+            </w:r>
+          </w:p>
+        </w:tc>
+        <w:tc>
+          <w:tcPr>
+            <w:tcW w:w="1524" w:type="dxa"/>
+          </w:tcPr>
+          <w:p>
+            <w:pPr>
+              <w:widowControl/>
+              <w:spacing w:line="360" w:lineRule="auto"/>
+              <w:jc w:val="left"/>
+              <w:rPr>
+                <w:rFonts w:ascii="Times New Roman" w:hAnsi="Times New Roman" w:cs="Times New Roman"/>
+                <w:szCs w:val="21"/>
+              </w:rPr>
+            </w:pPr>
+            <w:r>
+              <w:rPr>
+                <w:rFonts w:ascii="Times New Roman" w:hAnsiTheme="minorEastAsia" w:cs="Times New Roman"/>
+                <w:szCs w:val="21"/>
+              </w:rPr>
+              <w:t>函数形参</w:t>
+            </w:r>
+          </w:p>
+        </w:tc>
+        <w:tc>
+          <w:tcPr>
+            <w:tcW w:w="1278" w:type="dxa"/>
+          </w:tcPr>
+          <w:p>
+            <w:pPr>
+              <w:widowControl/>
+              <w:spacing w:line="360" w:lineRule="auto"/>
+              <w:jc w:val="left"/>
+              <w:rPr>
+                <w:rFonts w:ascii="Times New Roman" w:hAnsi="Times New Roman" w:cs="Times New Roman"/>
+                <w:szCs w:val="21"/>
+              </w:rPr>
+            </w:pPr>
+            <w:r>
+              <w:rPr>
+                <w:rFonts w:ascii="Times New Roman" w:hAnsi="Times New Roman" w:cs="Times New Roman"/>
+                <w:szCs w:val="21"/>
+              </w:rPr>
+              <w:t>PARAM</w:t>
+            </w:r>
+          </w:p>
+        </w:tc>
+        <w:tc>
+          <w:tcPr>
+            <w:tcW w:w="883" w:type="dxa"/>
+          </w:tcPr>
+          <w:p>
+            <w:pPr>
+              <w:widowControl/>
+              <w:spacing w:line="360" w:lineRule="auto"/>
+              <w:jc w:val="left"/>
+              <w:rPr>
+                <w:rFonts w:ascii="Times New Roman" w:hAnsi="Times New Roman" w:cs="Times New Roman"/>
+                <w:szCs w:val="21"/>
+              </w:rPr>
+            </w:pPr>
+          </w:p>
+        </w:tc>
+        <w:tc>
+          <w:tcPr>
+            <w:tcW w:w="851" w:type="dxa"/>
+          </w:tcPr>
+          <w:p>
+            <w:pPr>
+              <w:widowControl/>
+              <w:spacing w:line="360" w:lineRule="auto"/>
+              <w:jc w:val="left"/>
+              <w:rPr>
+                <w:rFonts w:ascii="Times New Roman" w:hAnsi="Times New Roman" w:cs="Times New Roman"/>
+                <w:szCs w:val="21"/>
+              </w:rPr>
+            </w:pPr>
+          </w:p>
+        </w:tc>
+        <w:tc>
+          <w:tcPr>
+            <w:tcW w:w="1134" w:type="dxa"/>
+          </w:tcPr>
+          <w:p>
+            <w:pPr>
+              <w:rPr>
+                <w:rFonts w:ascii="Times New Roman" w:hAnsi="Times New Roman" w:cs="Times New Roman"/>
+              </w:rPr>
+            </w:pPr>
+            <w:r>
+              <w:rPr>
+                <w:rFonts w:ascii="Times New Roman" w:hAnsi="Times New Roman" w:cs="Times New Roman"/>
+                <w:kern w:val="0"/>
+                <w:szCs w:val="21"/>
+              </w:rPr>
+              <w:t>X</w:t>
+            </w:r>
+          </w:p>
+        </w:tc>
+      </w:tr>
+      <w:tr>
+        <w:trPr>
+          <w:jc w:val="center"/>
+        </w:trPr>
+        <w:tc>
+          <w:tcPr>
+            <w:tcW w:w="2235" w:type="dxa"/>
+          </w:tcPr>
+          <w:p>
+            <w:pPr>
+              <w:widowControl/>
+              <w:spacing w:line="360" w:lineRule="auto"/>
+              <w:jc w:val="left"/>
+              <w:rPr>
+                <w:rFonts w:ascii="Times New Roman" w:hAnsi="Times New Roman" w:cs="Times New Roman"/>
+                <w:szCs w:val="21"/>
+              </w:rPr>
+            </w:pPr>
+            <w:r>
+              <w:rPr>
+                <w:rFonts w:ascii="Times New Roman" w:hAnsi="Times New Roman" w:cs="Times New Roman"/>
+                <w:szCs w:val="21"/>
+              </w:rPr>
+              <w:t>READ  x</w:t>
+            </w:r>
+          </w:p>
+        </w:tc>
+        <w:tc>
+          <w:tcPr>
+            <w:tcW w:w="1524" w:type="dxa"/>
+          </w:tcPr>
+          <w:p>
+            <w:pPr>
+              <w:widowControl/>
+              <w:spacing w:line="360" w:lineRule="auto"/>
+              <w:jc w:val="left"/>
+              <w:rPr>
+                <w:rFonts w:ascii="Times New Roman" w:hAnsi="Times New Roman" w:cs="Times New Roman"/>
+                <w:szCs w:val="21"/>
+              </w:rPr>
+            </w:pPr>
+            <w:r>
+              <w:rPr>
+                <w:rFonts w:ascii="Times New Roman" w:hAnsiTheme="minorEastAsia" w:cs="Times New Roman"/>
+                <w:szCs w:val="21"/>
+              </w:rPr>
+              <w:t>读入</w:t>
+            </w:r>
+          </w:p>
+        </w:tc>
+        <w:tc>
+          <w:tcPr>
+            <w:tcW w:w="1278" w:type="dxa"/>
+          </w:tcPr>
+          <w:p>
+            <w:pPr>
+              <w:widowControl/>
+              <w:spacing w:line="360" w:lineRule="auto"/>
+              <w:jc w:val="left"/>
+              <w:rPr>
+                <w:rFonts w:ascii="Times New Roman" w:hAnsi="Times New Roman" w:cs="Times New Roman"/>
+                <w:szCs w:val="21"/>
+              </w:rPr>
+            </w:pPr>
+            <w:r>
+              <w:rPr>
+                <w:rFonts w:ascii="Times New Roman" w:hAnsi="Times New Roman" w:cs="Times New Roman"/>
+                <w:szCs w:val="21"/>
+              </w:rPr>
+              <w:t>READ</w:t>
+            </w:r>
+          </w:p>
+        </w:tc>
+        <w:tc>
+          <w:tcPr>
+            <w:tcW w:w="883" w:type="dxa"/>
+          </w:tcPr>
+          <w:p>
+            <w:pPr>
+              <w:widowControl/>
+              <w:spacing w:line="360" w:lineRule="auto"/>
+              <w:jc w:val="left"/>
+              <w:rPr>
+                <w:rFonts w:ascii="Times New Roman" w:hAnsi="Times New Roman" w:cs="Times New Roman"/>
+                <w:szCs w:val="21"/>
+              </w:rPr>
+            </w:pPr>
+          </w:p>
+        </w:tc>
+        <w:tc>
+          <w:tcPr>
+            <w:tcW w:w="851" w:type="dxa"/>
+          </w:tcPr>
+          <w:p>
+            <w:pPr>
+              <w:widowControl/>
+              <w:spacing w:line="360" w:lineRule="auto"/>
+              <w:jc w:val="left"/>
+              <w:rPr>
+                <w:rFonts w:ascii="Times New Roman" w:hAnsi="Times New Roman" w:cs="Times New Roman"/>
+                <w:szCs w:val="21"/>
+              </w:rPr>
+            </w:pPr>
+          </w:p>
+        </w:tc>
+        <w:tc>
+          <w:tcPr>
+            <w:tcW w:w="1134" w:type="dxa"/>
+          </w:tcPr>
+          <w:p>
+            <w:pPr>
+              <w:rPr>
+                <w:rFonts w:ascii="Times New Roman" w:hAnsi="Times New Roman" w:cs="Times New Roman"/>
+              </w:rPr>
+            </w:pPr>
+            <w:r>
+              <w:rPr>
+                <w:rFonts w:ascii="Times New Roman" w:hAnsi="Times New Roman" w:cs="Times New Roman"/>
+                <w:kern w:val="0"/>
+                <w:szCs w:val="21"/>
+              </w:rPr>
+              <w:t>X</w:t>
+            </w:r>
+          </w:p>
+        </w:tc>
+      </w:tr>
+      <w:tr>
+        <w:trPr>
+          <w:jc w:val="center"/>
+        </w:trPr>
+        <w:tc>
+          <w:tcPr>
+            <w:tcW w:w="2235" w:type="dxa"/>
+          </w:tcPr>
+          <w:p>
+            <w:pPr>
+              <w:widowControl/>
+              <w:spacing w:line="360" w:lineRule="auto"/>
+              <w:jc w:val="left"/>
+              <w:rPr>
+                <w:rFonts w:ascii="Times New Roman" w:hAnsi="Times New Roman" w:cs="Times New Roman"/>
+                <w:szCs w:val="21"/>
+              </w:rPr>
+            </w:pPr>
+            <w:r>
+              <w:rPr>
+                <w:rFonts w:ascii="Times New Roman" w:hAnsi="Times New Roman" w:cs="Times New Roman"/>
+                <w:szCs w:val="21"/>
+              </w:rPr>
+              <w:t>WRITE  x</w:t>
+            </w:r>
+          </w:p>
+        </w:tc>
+        <w:tc>
+          <w:tcPr>
+            <w:tcW w:w="1524" w:type="dxa"/>
+          </w:tcPr>
+          <w:p>
+            <w:pPr>
+              <w:widowControl/>
+              <w:spacing w:line="360" w:lineRule="auto"/>
+              <w:jc w:val="left"/>
+              <w:rPr>
+                <w:rFonts w:ascii="Times New Roman" w:hAnsi="Times New Roman" w:cs="Times New Roman"/>
+                <w:szCs w:val="21"/>
+              </w:rPr>
+            </w:pPr>
+            <w:r>
+              <w:rPr>
+                <w:rFonts w:ascii="Times New Roman" w:hAnsiTheme="minorEastAsia" w:cs="Times New Roman"/>
+                <w:szCs w:val="21"/>
+              </w:rPr>
+              <w:t>打印</w:t>
+            </w:r>
+          </w:p>
+        </w:tc>
+        <w:tc>
+          <w:tcPr>
+            <w:tcW w:w="1278" w:type="dxa"/>
+          </w:tcPr>
+          <w:p>
+            <w:pPr>
+              <w:widowControl/>
+              <w:spacing w:line="360" w:lineRule="auto"/>
+              <w:jc w:val="left"/>
+              <w:rPr>
+                <w:rFonts w:ascii="Times New Roman" w:hAnsi="Times New Roman" w:cs="Times New Roman"/>
+                <w:szCs w:val="21"/>
+              </w:rPr>
+            </w:pPr>
+            <w:r>
+              <w:rPr>
+                <w:rFonts w:ascii="Times New Roman" w:hAnsi="Times New Roman" w:cs="Times New Roman"/>
+                <w:szCs w:val="21"/>
+              </w:rPr>
+              <w:t>WRITE</w:t>
+            </w:r>
+          </w:p>
+        </w:tc>
+        <w:tc>
+          <w:tcPr>
+            <w:tcW w:w="883" w:type="dxa"/>
+          </w:tcPr>
+          <w:p>
+            <w:pPr>
+              <w:widowControl/>
+              <w:spacing w:line="360" w:lineRule="auto"/>
+              <w:jc w:val="left"/>
+              <w:rPr>
+                <w:rFonts w:ascii="Times New Roman" w:hAnsi="Times New Roman" w:cs="Times New Roman"/>
+                <w:szCs w:val="21"/>
+              </w:rPr>
+            </w:pPr>
+          </w:p>
+        </w:tc>
+        <w:tc>
+          <w:tcPr>
+            <w:tcW w:w="851" w:type="dxa"/>
+          </w:tcPr>
+          <w:p>
+            <w:pPr>
+              <w:widowControl/>
+              <w:spacing w:line="360" w:lineRule="auto"/>
+              <w:jc w:val="left"/>
+              <w:rPr>
+                <w:rFonts w:ascii="Times New Roman" w:hAnsi="Times New Roman" w:cs="Times New Roman"/>
+                <w:szCs w:val="21"/>
+              </w:rPr>
+            </w:pPr>
+          </w:p>
+        </w:tc>
+        <w:tc>
+          <w:tcPr>
+            <w:tcW w:w="1134" w:type="dxa"/>
+          </w:tcPr>
+          <w:p>
+            <w:pPr>
+              <w:rPr>
+                <w:rFonts w:ascii="Times New Roman" w:hAnsi="Times New Roman" w:cs="Times New Roman"/>
+              </w:rPr>
+            </w:pPr>
+            <w:r>
+              <w:rPr>
+                <w:rFonts w:ascii="Times New Roman" w:hAnsi="Times New Roman" w:cs="Times New Roman"/>
+                <w:kern w:val="0"/>
+                <w:szCs w:val="21"/>
+              </w:rPr>
+              <w:t>X</w:t>
+            </w:r>
+          </w:p>
+        </w:tc>
+      </w:tr>
+    </w:tbl>
+    <w:p>
+      <w:r>
+        <w:rPr>
+          <w:rFonts w:hint="eastAsia"/>
+        </w:rPr>
+        <w:t>s</w:t>
+      </w:r>
+    </w:p>
+    <w:p>
+      <w:pPr>
+        <w:pStyle w:val="3"/>
+      </w:pPr>
+      <w:r>
+        <w:rPr>
+          <w:rFonts w:hint="eastAsia"/>
+        </w:rPr>
+        <w:t>5.2</w:t>
+      </w:r>
+      <w:r>
+        <w:t xml:space="preserve"> </w:t>
+      </w:r>
+      <w:r>
+        <w:rPr>
+          <w:rFonts w:hint="eastAsia"/>
+        </w:rPr>
+        <w:t>由简入繁</w:t>
+      </w:r>
+    </w:p>
+    <w:p>
+      <w:pPr>
+        <w:rPr>
+          <w:rFonts w:hint="eastAsia"/>
+        </w:rPr>
+      </w:pPr>
+      <w:r>
+        <w:rPr>
+          <w:rFonts w:hint="eastAsia"/>
+        </w:rPr>
+        <w:t>1</w:t>
+      </w:r>
+      <w:r>
+        <w:t xml:space="preserve"> </w:t>
+      </w:r>
+      <w:r>
+        <w:rPr>
+          <w:rFonts w:hint="eastAsia"/>
+        </w:rPr>
+        <w:t>赋值语句</w:t>
+      </w:r>
+    </w:p>
+    <w:p>
+      <w:pPr>
+        <w:rPr>
+          <w:rFonts w:hint="eastAsia"/>
+        </w:rPr>
+      </w:pPr>
+      <w:r>
+        <w:t>S -&gt; ID = Exp</w:t>
+      </w:r>
+    </w:p>
+    <w:p>
+      <w:pPr>
+        <w:rPr>
+          <w:rFonts w:hint="eastAsia"/>
+        </w:rPr>
+      </w:pPr>
+    </w:p>
+    <w:p>
+      <w:r>
+        <w:lastRenderedPageBreak/>
+        <w:t>Exp</w:t>
+      </w:r>
+      <w:r>
+        <w:t xml:space="preserve"> </w:t>
+      </w:r>
+      <w:r>
+        <w:t xml:space="preserve">-&gt; </w:t>
+      </w:r>
+      <w:r>
+        <w:t>Exp</w:t>
+      </w:r>
+      <w:r>
+        <w:t xml:space="preserve"> </w:t>
+      </w:r>
+      <w:r>
+        <w:t xml:space="preserve">op </w:t>
+      </w:r>
+      <w:r>
+        <w:t>Exp</w:t>
+      </w:r>
+    </w:p>
+    <w:p>
+      <w:pPr>
+        <w:rPr>
+          <w:rFonts w:hint="eastAsia"/>
+        </w:rPr>
+      </w:pPr>
+      <w:r>
+        <w:tab/>
+      </w:r>
+    </w:p>
+    <w:p>
+      <w:r>
+        <w:t>Exp</w:t>
+      </w:r>
+      <w:r>
+        <w:t xml:space="preserve"> </w:t>
+      </w:r>
+      <w:r>
+        <w:t>-&gt; ID</w:t>
+      </w:r>
+    </w:p>
+    <w:p>
+      <w:pPr>
+        <w:rPr>
+          <w:rFonts w:hint="eastAsia"/>
+        </w:rPr>
+      </w:pPr>
+      <w:r>
+        <w:tab/>
+      </w:r>
+    </w:p>
+    <w:p>
+      <w:r>
+        <w:t>Exp</w:t>
+      </w:r>
+      <w:r>
+        <w:t xml:space="preserve"> </w:t>
+      </w:r>
+      <w:r>
+        <w:t>-&gt; C_IN</w:t>
+      </w:r>
+    </w:p>
+    <w:p>
+      <w:pPr>
+        <w:rPr>
+          <w:rFonts w:hint="eastAsia"/>
+        </w:rPr>
+      </w:pPr>
+      <w:r>
+        <w:tab/>
       </w:r>
     </w:p>
     <w:sectPr>
@@ -9488,7 +13081,6 @@
   <w:style w:type="character" w:default="1" w:styleId="a0">
     <w:name w:val="Default Paragraph Font"/>
     <w:uiPriority w:val="1"/>
-    <w:semiHidden/>
     <w:unhideWhenUsed/>
   </w:style>
   <w:style w:type="table" w:default="1" w:styleId="a1">
@@ -10025,7 +13617,7 @@
 </file>
 
 <file path=customXml/itemProps2.xml><?xml version="1.0" encoding="utf-8"?>
-<ds:datastoreItem xmlns:ds="http://schemas.openxmlformats.org/officeDocument/2006/customXml" ds:itemID="{BC6DA945-10CF-48B2-B9B2-1B1FE4C94A91}">
+<ds:datastoreItem xmlns:ds="http://schemas.openxmlformats.org/officeDocument/2006/customXml" ds:itemID="{5A1D48EC-2DF5-488B-80FB-FEDE8EBB9A9E}">
   <ds:schemaRefs>
     <ds:schemaRef ds:uri="http://schemas.openxmlformats.org/officeDocument/2006/bibliography"/>
   </ds:schemaRefs>

</xml_diff>